<commit_message>
more journals & mid-year presentation
</commit_message>
<xml_diff>
--- a/Journals/Report_1_5__1_12.docx
+++ b/Journals/Report_1_5__1_12.docx
@@ -1,14 +1,13 @@
 
 <file path=word/document.xml><?xml version="1.0" encoding="utf-8"?>
-<w:document xmlns:wpc="http://schemas.microsoft.com/office/word/2010/wordprocessingCanvas" xmlns:cx="http://schemas.microsoft.com/office/drawing/2014/chartex" xmlns:cx1="http://schemas.microsoft.com/office/drawing/2015/9/8/chartex" xmlns:cx2="http://schemas.microsoft.com/office/drawing/2015/10/21/chartex" xmlns:cx3="http://schemas.microsoft.com/office/drawing/2016/5/9/chartex" xmlns:cx4="http://schemas.microsoft.com/office/drawing/2016/5/10/chartex" xmlns:cx5="http://schemas.microsoft.com/office/drawing/2016/5/11/chartex" xmlns:cx6="http://schemas.microsoft.com/office/drawing/2016/5/12/chartex" xmlns:cx7="http://schemas.microsoft.com/office/drawing/2016/5/13/chartex" xmlns:cx8="http://schemas.microsoft.com/office/drawing/2016/5/14/chartex" xmlns:mc="http://schemas.openxmlformats.org/markup-compatibility/2006" xmlns:aink="http://schemas.microsoft.com/office/drawing/2016/ink" xmlns:am3d="http://schemas.microsoft.com/office/drawing/2017/model3d" xmlns:o="urn:schemas-microsoft-com:office:office" xmlns:oel="http://schemas.microsoft.com/office/2019/extlst" xmlns:r="http://schemas.openxmlformats.org/officeDocument/2006/relationships" xmlns:m="http://schemas.openxmlformats.org/officeDocument/2006/math" xmlns:v="urn:schemas-microsoft-com:vml" xmlns:wp14="http://schemas.microsoft.com/office/word/2010/wordprocessingDrawing" xmlns:wp="http://schemas.openxmlformats.org/drawingml/2006/wordprocessingDrawing" xmlns:w10="urn:schemas-microsoft-com:office:word" xmlns:w="http://schemas.openxmlformats.org/wordprocessingml/2006/main" xmlns:w14="http://schemas.microsoft.com/office/word/2010/wordml" xmlns:w15="http://schemas.microsoft.com/office/word/2012/wordml" xmlns:w16cex="http://schemas.microsoft.com/office/word/2018/wordml/cex" xmlns:w16cid="http://schemas.microsoft.com/office/word/2016/wordml/cid" xmlns:w16="http://schemas.microsoft.com/office/word/2018/wordml" xmlns:w16sdtdh="http://schemas.microsoft.com/office/word/2020/wordml/sdtdatahash" xmlns:w16se="http://schemas.microsoft.com/office/word/2015/wordml/symex" xmlns:wpg="http://schemas.microsoft.com/office/word/2010/wordprocessingGroup" xmlns:wpi="http://schemas.microsoft.com/office/word/2010/wordprocessingInk" xmlns:wne="http://schemas.microsoft.com/office/word/2006/wordml" xmlns:wps="http://schemas.microsoft.com/office/word/2010/wordprocessingShape" xmlns:a="http://schemas.openxmlformats.org/drawingml/2006/main" xmlns:pic="http://schemas.openxmlformats.org/drawingml/2006/picture" xmlns:a14="http://schemas.microsoft.com/office/drawing/2010/main" mc:Ignorable="w14 w15 w16se w16cid w16 w16cex w16sdtdh wp14">
+<w:document xmlns:wpc="http://schemas.microsoft.com/office/word/2010/wordprocessingCanvas" xmlns:cx="http://schemas.microsoft.com/office/drawing/2014/chartex" xmlns:cx1="http://schemas.microsoft.com/office/drawing/2015/9/8/chartex" xmlns:cx2="http://schemas.microsoft.com/office/drawing/2015/10/21/chartex" xmlns:cx3="http://schemas.microsoft.com/office/drawing/2016/5/9/chartex" xmlns:cx4="http://schemas.microsoft.com/office/drawing/2016/5/10/chartex" xmlns:cx5="http://schemas.microsoft.com/office/drawing/2016/5/11/chartex" xmlns:cx6="http://schemas.microsoft.com/office/drawing/2016/5/12/chartex" xmlns:cx7="http://schemas.microsoft.com/office/drawing/2016/5/13/chartex" xmlns:cx8="http://schemas.microsoft.com/office/drawing/2016/5/14/chartex" xmlns:mc="http://schemas.openxmlformats.org/markup-compatibility/2006" xmlns:aink="http://schemas.microsoft.com/office/drawing/2016/ink" xmlns:am3d="http://schemas.microsoft.com/office/drawing/2017/model3d" xmlns:o="urn:schemas-microsoft-com:office:office" xmlns:oel="http://schemas.microsoft.com/office/2019/extlst" xmlns:r="http://schemas.openxmlformats.org/officeDocument/2006/relationships" xmlns:m="http://schemas.openxmlformats.org/officeDocument/2006/math" xmlns:v="urn:schemas-microsoft-com:vml" xmlns:wp14="http://schemas.microsoft.com/office/word/2010/wordprocessingDrawing" xmlns:wp="http://schemas.openxmlformats.org/drawingml/2006/wordprocessingDrawing" xmlns:w10="urn:schemas-microsoft-com:office:word" xmlns:w="http://schemas.openxmlformats.org/wordprocessingml/2006/main" xmlns:w14="http://schemas.microsoft.com/office/word/2010/wordml" xmlns:w15="http://schemas.microsoft.com/office/word/2012/wordml" xmlns:w16cex="http://schemas.microsoft.com/office/word/2018/wordml/cex" xmlns:w16cid="http://schemas.microsoft.com/office/word/2016/wordml/cid" xmlns:w16="http://schemas.microsoft.com/office/word/2018/wordml" xmlns:w16sdtdh="http://schemas.microsoft.com/office/word/2020/wordml/sdtdatahash" xmlns:w16se="http://schemas.microsoft.com/office/word/2015/wordml/symex" xmlns:wpg="http://schemas.microsoft.com/office/word/2010/wordprocessingGroup" xmlns:wpi="http://schemas.microsoft.com/office/word/2010/wordprocessingInk" xmlns:wne="http://schemas.microsoft.com/office/word/2006/wordml" xmlns:wps="http://schemas.microsoft.com/office/word/2010/wordprocessingShape" mc:Ignorable="w14 w15 w16se w16cid w16 w16cex w16sdtdh wp14">
   <w:body>
     <w:p>
       <w:pPr>
-        <w:pStyle w:val="Normal"/>
         <w:rPr>
           <w:rFonts w:ascii="Times New Roman" w:hAnsi="Times New Roman" w:cs="Times New Roman"/>
-          <w:b w:val="1"/>
-          <w:bCs w:val="1"/>
+          <w:b/>
+          <w:bCs/>
           <w:sz w:val="24"/>
           <w:szCs w:val="24"/>
           <w:vertAlign w:val="superscript"/>
@@ -17,8 +16,8 @@
       <w:r>
         <w:rPr>
           <w:rFonts w:ascii="Times New Roman" w:hAnsi="Times New Roman" w:cs="Times New Roman"/>
-          <w:b w:val="1"/>
-          <w:bCs w:val="1"/>
+          <w:b/>
+          <w:bCs/>
           <w:sz w:val="24"/>
           <w:szCs w:val="24"/>
         </w:rPr>
@@ -27,8 +26,8 @@
       <w:r>
         <w:rPr>
           <w:rFonts w:ascii="Times New Roman" w:hAnsi="Times New Roman" w:cs="Times New Roman"/>
-          <w:b w:val="1"/>
-          <w:bCs w:val="1"/>
+          <w:b/>
+          <w:bCs/>
           <w:sz w:val="24"/>
           <w:szCs w:val="24"/>
           <w:vertAlign w:val="superscript"/>
@@ -38,8 +37,8 @@
       <w:r>
         <w:rPr>
           <w:rFonts w:ascii="Times New Roman" w:hAnsi="Times New Roman" w:cs="Times New Roman"/>
-          <w:b w:val="1"/>
-          <w:bCs w:val="1"/>
+          <w:b/>
+          <w:bCs/>
           <w:sz w:val="24"/>
           <w:szCs w:val="24"/>
         </w:rPr>
@@ -48,11 +47,10 @@
     </w:p>
     <w:p>
       <w:pPr>
-        <w:pStyle w:val="Normal"/>
         <w:rPr>
           <w:rFonts w:ascii="Times New Roman" w:hAnsi="Times New Roman" w:cs="Times New Roman"/>
-          <w:b w:val="1"/>
-          <w:bCs w:val="1"/>
+          <w:b/>
+          <w:bCs/>
           <w:sz w:val="24"/>
           <w:szCs w:val="24"/>
         </w:rPr>
@@ -60,103 +58,88 @@
       <w:r>
         <w:rPr>
           <w:rFonts w:ascii="Times New Roman" w:hAnsi="Times New Roman" w:cs="Times New Roman"/>
-          <w:b w:val="0"/>
-          <w:bCs w:val="0"/>
           <w:sz w:val="24"/>
           <w:szCs w:val="24"/>
         </w:rPr>
         <w:t xml:space="preserve">Since all the parts have arrived, I started testing/integrating them. I started with the power system and the Omni battery. The Omni battery </w:t>
       </w:r>
+      <w:proofErr w:type="gramStart"/>
       <w:r>
         <w:rPr>
           <w:rFonts w:ascii="Times New Roman" w:hAnsi="Times New Roman" w:cs="Times New Roman"/>
-          <w:b w:val="0"/>
-          <w:bCs w:val="0"/>
           <w:sz w:val="24"/>
           <w:szCs w:val="24"/>
         </w:rPr>
         <w:t>has the ability to</w:t>
       </w:r>
+      <w:proofErr w:type="gramEnd"/>
       <w:r>
         <w:rPr>
           <w:rFonts w:ascii="Times New Roman" w:hAnsi="Times New Roman" w:cs="Times New Roman"/>
-          <w:b w:val="0"/>
-          <w:bCs w:val="0"/>
-          <w:sz w:val="24"/>
-          <w:szCs w:val="24"/>
-        </w:rPr>
-        <w:t xml:space="preserve"> </w:t>
-      </w:r>
+          <w:sz w:val="24"/>
+          <w:szCs w:val="24"/>
+        </w:rPr>
+        <w:t xml:space="preserve"> provide direct DC output from its barrel jack. This will allow me to avoid the heavy and cumbersome wall-plug adapter for powering the Nvidia Jetson computer board. I wanted to verify the adapter plugs I ordered were all correct because I </w:t>
+      </w:r>
+      <w:proofErr w:type="gramStart"/>
       <w:r>
         <w:rPr>
           <w:rFonts w:ascii="Times New Roman" w:hAnsi="Times New Roman" w:cs="Times New Roman"/>
-          <w:b w:val="0"/>
-          <w:bCs w:val="0"/>
-          <w:sz w:val="24"/>
-          <w:szCs w:val="24"/>
-        </w:rPr>
-        <w:t>provide</w:t>
-      </w:r>
+          <w:sz w:val="24"/>
+          <w:szCs w:val="24"/>
+        </w:rPr>
+        <w:t>don’t</w:t>
+      </w:r>
+      <w:proofErr w:type="gramEnd"/>
       <w:r>
         <w:rPr>
           <w:rFonts w:ascii="Times New Roman" w:hAnsi="Times New Roman" w:cs="Times New Roman"/>
-          <w:b w:val="0"/>
-          <w:bCs w:val="0"/>
-          <w:sz w:val="24"/>
-          <w:szCs w:val="24"/>
-        </w:rPr>
-        <w:t xml:space="preserve"> direct DC output from its barrel jack. This will allow me to avoid the heavy and cumbersome wall-plug adapter for powering the Nvidia Jetson computer board. I wanted to verify the adapter plugs I ordered were all correct because I </w:t>
-      </w:r>
+          <w:sz w:val="24"/>
+          <w:szCs w:val="24"/>
+        </w:rPr>
+        <w:t xml:space="preserve"> want to accidentally fry the Jetson. </w:t>
+      </w:r>
+    </w:p>
+    <w:p>
       <w:r>
         <w:rPr>
           <w:rFonts w:ascii="Times New Roman" w:hAnsi="Times New Roman" w:cs="Times New Roman"/>
-          <w:b w:val="0"/>
-          <w:bCs w:val="0"/>
-          <w:sz w:val="24"/>
-          <w:szCs w:val="24"/>
-        </w:rPr>
-        <w:t>don’t</w:t>
-      </w:r>
+          <w:sz w:val="24"/>
+          <w:szCs w:val="24"/>
+        </w:rPr>
+        <w:t xml:space="preserve">First, I tested the AC adapter, which </w:t>
+      </w:r>
+      <w:proofErr w:type="gramStart"/>
       <w:r>
         <w:rPr>
           <w:rFonts w:ascii="Times New Roman" w:hAnsi="Times New Roman" w:cs="Times New Roman"/>
-          <w:b w:val="0"/>
-          <w:bCs w:val="0"/>
-          <w:sz w:val="24"/>
-          <w:szCs w:val="24"/>
-        </w:rPr>
-        <w:t xml:space="preserve"> want to accidentally fry the Jetson. </w:t>
-      </w:r>
-    </w:p>
-    <w:p>
-      <w:pPr>
-        <w:pStyle w:val="Normal"/>
-      </w:pPr>
+          <w:sz w:val="24"/>
+          <w:szCs w:val="24"/>
+        </w:rPr>
+        <w:t>is rated</w:t>
+      </w:r>
+      <w:proofErr w:type="gramEnd"/>
       <w:r>
         <w:rPr>
           <w:rFonts w:ascii="Times New Roman" w:hAnsi="Times New Roman" w:cs="Times New Roman"/>
-          <w:b w:val="0"/>
-          <w:bCs w:val="0"/>
-          <w:sz w:val="24"/>
-          <w:szCs w:val="24"/>
-        </w:rPr>
-        <w:t xml:space="preserve">First, I tested the AC adapter, which is rated for 19V/2.37 A. </w:t>
-      </w:r>
+          <w:sz w:val="24"/>
+          <w:szCs w:val="24"/>
+        </w:rPr>
+        <w:t xml:space="preserve"> for 19V/2.37 A. </w:t>
+      </w:r>
+      <w:proofErr w:type="gramStart"/>
       <w:r>
         <w:rPr>
           <w:rFonts w:ascii="Times New Roman" w:hAnsi="Times New Roman" w:cs="Times New Roman"/>
-          <w:b w:val="0"/>
-          <w:bCs w:val="0"/>
           <w:sz w:val="24"/>
           <w:szCs w:val="24"/>
         </w:rPr>
         <w:t>I found its true output voltage</w:t>
       </w:r>
+      <w:proofErr w:type="gramEnd"/>
       <w:r>
         <w:rPr>
           <w:rFonts w:ascii="Times New Roman" w:hAnsi="Times New Roman" w:cs="Times New Roman"/>
-          <w:b w:val="0"/>
-          <w:bCs w:val="0"/>
           <w:sz w:val="24"/>
           <w:szCs w:val="24"/>
         </w:rPr>
@@ -165,13 +148,8 @@
     </w:p>
     <w:p>
       <w:pPr>
-        <w:pStyle w:val="Normal"/>
         <w:rPr>
           <w:rFonts w:ascii="Times New Roman" w:hAnsi="Times New Roman" w:cs="Times New Roman"/>
-          <w:b w:val="0"/>
-          <w:bCs w:val="0"/>
-          <w:i w:val="0"/>
-          <w:iCs w:val="0"/>
           <w:sz w:val="24"/>
           <w:szCs w:val="24"/>
         </w:rPr>
@@ -179,8 +157,6 @@
       <w:r>
         <w:rPr>
           <w:rFonts w:ascii="Times New Roman" w:hAnsi="Times New Roman" w:cs="Times New Roman"/>
-          <w:b w:val="0"/>
-          <w:bCs w:val="0"/>
           <w:sz w:val="24"/>
           <w:szCs w:val="24"/>
         </w:rPr>
@@ -189,10 +165,8 @@
       <w:r>
         <w:rPr>
           <w:rFonts w:ascii="Times New Roman" w:hAnsi="Times New Roman" w:cs="Times New Roman"/>
-          <w:b w:val="0"/>
-          <w:bCs w:val="0"/>
-          <w:i w:val="1"/>
-          <w:iCs w:val="1"/>
+          <w:i/>
+          <w:iCs/>
           <w:sz w:val="24"/>
           <w:szCs w:val="24"/>
         </w:rPr>
@@ -201,65 +175,37 @@
       <w:r>
         <w:rPr>
           <w:rFonts w:ascii="Times New Roman" w:hAnsi="Times New Roman" w:cs="Times New Roman"/>
-          <w:b w:val="0"/>
-          <w:bCs w:val="0"/>
-          <w:i w:val="0"/>
-          <w:iCs w:val="0"/>
-          <w:sz w:val="24"/>
-          <w:szCs w:val="24"/>
-        </w:rPr>
-        <w:t>19.3 V from its 5.5x</w:t>
-      </w:r>
-      <w:r>
-        <w:rPr>
-          <w:rFonts w:ascii="Times New Roman" w:hAnsi="Times New Roman" w:cs="Times New Roman"/>
-          <w:b w:val="0"/>
-          <w:bCs w:val="0"/>
-          <w:i w:val="0"/>
-          <w:iCs w:val="0"/>
-          <w:sz w:val="24"/>
-          <w:szCs w:val="24"/>
-        </w:rPr>
-        <w:t>2.1 mm</w:t>
-      </w:r>
-      <w:r>
-        <w:rPr>
-          <w:rFonts w:ascii="Times New Roman" w:hAnsi="Times New Roman" w:cs="Times New Roman"/>
-          <w:b w:val="0"/>
-          <w:bCs w:val="0"/>
-          <w:i w:val="0"/>
-          <w:iCs w:val="0"/>
-          <w:sz w:val="24"/>
-          <w:szCs w:val="24"/>
-        </w:rPr>
-        <w:t xml:space="preserve"> female barrel jack. </w:t>
-      </w:r>
-    </w:p>
-    <w:p>
-      <w:pPr>
-        <w:pStyle w:val="Normal"/>
-      </w:pPr>
-      <w:r>
+          <w:sz w:val="24"/>
+          <w:szCs w:val="24"/>
+        </w:rPr>
+        <w:t xml:space="preserve">19.3 V from its 5.5x2.1 mm female barrel jack. </w:t>
+      </w:r>
+    </w:p>
+    <w:p>
+      <w:r>
+        <w:rPr>
+          <w:noProof/>
+        </w:rPr>
         <w:drawing>
-          <wp:inline wp14:editId="29DBFD6D" wp14:anchorId="25E7192A">
+          <wp:inline distT="0" distB="0" distL="0" distR="0" wp14:anchorId="25E7192A" wp14:editId="29DBFD6D">
             <wp:extent cx="4572000" cy="1514475"/>
             <wp:effectExtent l="0" t="0" r="0" b="0"/>
-            <wp:docPr id="1396288199" name="" title=""/>
+            <wp:docPr id="1396288199" name="Picture 1396288199"/>
             <wp:cNvGraphicFramePr>
-              <a:graphicFrameLocks noChangeAspect="1"/>
+              <a:graphicFrameLocks xmlns:a="http://schemas.openxmlformats.org/drawingml/2006/main" noChangeAspect="1"/>
             </wp:cNvGraphicFramePr>
-            <a:graphic>
+            <a:graphic xmlns:a="http://schemas.openxmlformats.org/drawingml/2006/main">
               <a:graphicData uri="http://schemas.openxmlformats.org/drawingml/2006/picture">
-                <pic:pic>
+                <pic:pic xmlns:pic="http://schemas.openxmlformats.org/drawingml/2006/picture">
                   <pic:nvPicPr>
                     <pic:cNvPr id="0" name=""/>
                     <pic:cNvPicPr/>
                   </pic:nvPicPr>
                   <pic:blipFill>
-                    <a:blip r:embed="R075d1f21e8cd4033">
+                    <a:blip r:embed="rId7">
                       <a:extLst>
-                        <a:ext xmlns:a="http://schemas.openxmlformats.org/drawingml/2006/main" uri="{28A0092B-C50C-407E-A947-70E740481C1C}">
-                          <a14:useLocalDpi val="0"/>
+                        <a:ext uri="{28A0092B-C50C-407E-A947-70E740481C1C}">
+                          <a14:useLocalDpi xmlns:a14="http://schemas.microsoft.com/office/drawing/2010/main" val="0"/>
                         </a:ext>
                       </a:extLst>
                     </a:blip>
@@ -284,12 +230,9 @@
       </w:r>
     </w:p>
     <w:p>
-      <w:pPr>
-        <w:pStyle w:val="Normal"/>
-      </w:pPr>
-      <w:r>
-        <w:rPr>
-          <w:rFonts w:ascii="Times New Roman" w:hAnsi="Times New Roman" w:eastAsia="Times New Roman" w:cs="Times New Roman"/>
+      <w:r>
+        <w:rPr>
+          <w:rFonts w:ascii="Times New Roman" w:eastAsia="Times New Roman" w:hAnsi="Times New Roman" w:cs="Times New Roman"/>
           <w:sz w:val="24"/>
           <w:szCs w:val="24"/>
         </w:rPr>
@@ -297,12 +240,12 @@
       </w:r>
     </w:p>
     <w:p>
-      <w:pPr>
-        <w:pStyle w:val="Normal"/>
-      </w:pPr>
-      <w:r>
+      <w:r>
+        <w:rPr>
+          <w:noProof/>
+        </w:rPr>
         <w:drawing>
-          <wp:anchor distT="0" distB="0" distL="114300" distR="114300" simplePos="0" relativeHeight="251658240" behindDoc="0" locked="0" layoutInCell="1" allowOverlap="1" wp14:editId="255C68F5" wp14:anchorId="182D2B3C">
+          <wp:anchor distT="0" distB="0" distL="114300" distR="114300" simplePos="0" relativeHeight="251658240" behindDoc="0" locked="0" layoutInCell="1" allowOverlap="1" wp14:anchorId="182D2B3C" wp14:editId="255C68F5">
             <wp:simplePos x="0" y="0"/>
             <wp:positionH relativeFrom="column">
               <wp:align>left</wp:align>
@@ -313,22 +256,22 @@
             <wp:extent cx="2074545" cy="2031023"/>
             <wp:effectExtent l="0" t="0" r="0" b="0"/>
             <wp:wrapSquare wrapText="bothSides"/>
-            <wp:docPr id="1244017264" name="" title=""/>
+            <wp:docPr id="1244017264" name="Picture 1244017264"/>
             <wp:cNvGraphicFramePr>
-              <a:graphicFrameLocks noChangeAspect="1"/>
+              <a:graphicFrameLocks xmlns:a="http://schemas.openxmlformats.org/drawingml/2006/main" noChangeAspect="1"/>
             </wp:cNvGraphicFramePr>
-            <a:graphic>
+            <a:graphic xmlns:a="http://schemas.openxmlformats.org/drawingml/2006/main">
               <a:graphicData uri="http://schemas.openxmlformats.org/drawingml/2006/picture">
-                <pic:pic>
+                <pic:pic xmlns:pic="http://schemas.openxmlformats.org/drawingml/2006/picture">
                   <pic:nvPicPr>
                     <pic:cNvPr id="0" name=""/>
                     <pic:cNvPicPr/>
                   </pic:nvPicPr>
                   <pic:blipFill>
-                    <a:blip r:embed="Rcafe40ee0ac24c00">
+                    <a:blip r:embed="rId8">
                       <a:extLst>
-                        <a:ext xmlns:a="http://schemas.openxmlformats.org/drawingml/2006/main" uri="{28A0092B-C50C-407E-A947-70E740481C1C}">
-                          <a14:useLocalDpi val="0"/>
+                        <a:ext uri="{28A0092B-C50C-407E-A947-70E740481C1C}">
+                          <a14:useLocalDpi xmlns:a14="http://schemas.microsoft.com/office/drawing/2010/main" val="0"/>
                         </a:ext>
                       </a:extLst>
                     </a:blip>
@@ -359,108 +302,62 @@
       </w:r>
     </w:p>
     <w:p>
-      <w:pPr>
-        <w:pStyle w:val="Normal"/>
-      </w:pPr>
-      <w:r>
-        <w:rPr>
-          <w:rFonts w:ascii="Times New Roman" w:hAnsi="Times New Roman" w:eastAsia="Times New Roman" w:cs="Times New Roman"/>
-          <w:sz w:val="24"/>
-          <w:szCs w:val="24"/>
-        </w:rPr>
-        <w:t>This is a screenshot from the Amazon page of the adapter. As you can see, the end going in the battery is 5.5x</w:t>
-      </w:r>
-      <w:r>
-        <w:rPr>
-          <w:rFonts w:ascii="Times New Roman" w:hAnsi="Times New Roman" w:eastAsia="Times New Roman" w:cs="Times New Roman"/>
-          <w:sz w:val="24"/>
-          <w:szCs w:val="24"/>
-        </w:rPr>
-        <w:t>2.5 mm</w:t>
-      </w:r>
-      <w:r>
-        <w:rPr>
-          <w:rFonts w:ascii="Times New Roman" w:hAnsi="Times New Roman" w:eastAsia="Times New Roman" w:cs="Times New Roman"/>
-          <w:sz w:val="24"/>
-          <w:szCs w:val="24"/>
-        </w:rPr>
-        <w:t xml:space="preserve">, not 5.5x2.1. Therefore, the adapter and battery </w:t>
-      </w:r>
-      <w:r>
-        <w:rPr>
-          <w:rFonts w:ascii="Times New Roman" w:hAnsi="Times New Roman" w:eastAsia="Times New Roman" w:cs="Times New Roman"/>
+      <w:r>
+        <w:rPr>
+          <w:rFonts w:ascii="Times New Roman" w:eastAsia="Times New Roman" w:hAnsi="Times New Roman" w:cs="Times New Roman"/>
+          <w:sz w:val="24"/>
+          <w:szCs w:val="24"/>
+        </w:rPr>
+        <w:t xml:space="preserve">This is a screenshot from the Amazon page of the adapter. As you can see, the end going in the battery is 5.5x2.5 mm, not 5.5x2.1. Therefore, the adapter and battery </w:t>
+      </w:r>
+      <w:proofErr w:type="gramStart"/>
+      <w:r>
+        <w:rPr>
+          <w:rFonts w:ascii="Times New Roman" w:eastAsia="Times New Roman" w:hAnsi="Times New Roman" w:cs="Times New Roman"/>
           <w:sz w:val="24"/>
           <w:szCs w:val="24"/>
         </w:rPr>
         <w:t>aren’t</w:t>
       </w:r>
-      <w:r>
-        <w:rPr>
-          <w:rFonts w:ascii="Times New Roman" w:hAnsi="Times New Roman" w:eastAsia="Times New Roman" w:cs="Times New Roman"/>
-          <w:sz w:val="24"/>
-          <w:szCs w:val="24"/>
-        </w:rPr>
-        <w:t xml:space="preserve"> even making electrical contact with each other. The other adapter I ordered also has the 5.5x</w:t>
-      </w:r>
-      <w:r>
-        <w:rPr>
-          <w:rFonts w:ascii="Times New Roman" w:hAnsi="Times New Roman" w:eastAsia="Times New Roman" w:cs="Times New Roman"/>
-          <w:sz w:val="24"/>
-          <w:szCs w:val="24"/>
-        </w:rPr>
-        <w:t>2.1mm</w:t>
-      </w:r>
-      <w:r>
-        <w:rPr>
-          <w:rFonts w:ascii="Times New Roman" w:hAnsi="Times New Roman" w:eastAsia="Times New Roman" w:cs="Times New Roman"/>
-          <w:sz w:val="24"/>
-          <w:szCs w:val="24"/>
-        </w:rPr>
-        <w:t xml:space="preserve"> and 5.5x</w:t>
-      </w:r>
-      <w:r>
-        <w:rPr>
-          <w:rFonts w:ascii="Times New Roman" w:hAnsi="Times New Roman" w:eastAsia="Times New Roman" w:cs="Times New Roman"/>
-          <w:sz w:val="24"/>
-          <w:szCs w:val="24"/>
-        </w:rPr>
-        <w:t>2.5mm</w:t>
-      </w:r>
-      <w:r>
-        <w:rPr>
-          <w:rFonts w:ascii="Times New Roman" w:hAnsi="Times New Roman" w:eastAsia="Times New Roman" w:cs="Times New Roman"/>
-          <w:sz w:val="24"/>
-          <w:szCs w:val="24"/>
-        </w:rPr>
-        <w:t xml:space="preserve"> ends switched compared to what I need:</w:t>
-      </w:r>
-    </w:p>
-    <w:p>
-      <w:pPr>
-        <w:pStyle w:val="Normal"/>
+      <w:proofErr w:type="gramEnd"/>
+      <w:r>
+        <w:rPr>
+          <w:rFonts w:ascii="Times New Roman" w:eastAsia="Times New Roman" w:hAnsi="Times New Roman" w:cs="Times New Roman"/>
+          <w:sz w:val="24"/>
+          <w:szCs w:val="24"/>
+        </w:rPr>
+        <w:t xml:space="preserve"> even making electrical contact with each other. The other adapter I ordered also has the 5.5x2.1mm and 5.5x2.5mm ends switched compared to what I need:</w:t>
+      </w:r>
+    </w:p>
+    <w:p>
+      <w:pPr>
         <w:jc w:val="center"/>
       </w:pPr>
       <w:r>
+        <w:rPr>
+          <w:noProof/>
+        </w:rPr>
+        <w:lastRenderedPageBreak/>
         <w:drawing>
-          <wp:inline wp14:editId="5215D0C5" wp14:anchorId="6302519B">
+          <wp:inline distT="0" distB="0" distL="0" distR="0" wp14:anchorId="6302519B" wp14:editId="5D53595A">
             <wp:extent cx="4000500" cy="3545314"/>
             <wp:effectExtent l="0" t="0" r="0" b="0"/>
-            <wp:docPr id="320386879" name="" title=""/>
+            <wp:docPr id="320386879" name="Picture 320386879"/>
             <wp:cNvGraphicFramePr>
-              <a:graphicFrameLocks noChangeAspect="1"/>
+              <a:graphicFrameLocks xmlns:a="http://schemas.openxmlformats.org/drawingml/2006/main" noChangeAspect="1"/>
             </wp:cNvGraphicFramePr>
-            <a:graphic>
+            <a:graphic xmlns:a="http://schemas.openxmlformats.org/drawingml/2006/main">
               <a:graphicData uri="http://schemas.openxmlformats.org/drawingml/2006/picture">
-                <pic:pic>
+                <pic:pic xmlns:pic="http://schemas.openxmlformats.org/drawingml/2006/picture">
                   <pic:nvPicPr>
                     <pic:cNvPr id="0" name=""/>
                     <pic:cNvPicPr/>
                   </pic:nvPicPr>
                   <pic:blipFill>
-                    <a:blip r:embed="R73489fadce074b97">
+                    <a:blip r:embed="rId9" cstate="print">
                       <a:extLst>
-                        <a:ext xmlns:a="http://schemas.openxmlformats.org/drawingml/2006/main" uri="{28A0092B-C50C-407E-A947-70E740481C1C}">
-                          <a14:useLocalDpi val="0"/>
+                        <a:ext uri="{28A0092B-C50C-407E-A947-70E740481C1C}">
+                          <a14:useLocalDpi xmlns:a14="http://schemas.microsoft.com/office/drawing/2010/main" val="0"/>
                         </a:ext>
                       </a:extLst>
                     </a:blip>
@@ -485,13 +382,9 @@
       </w:r>
     </w:p>
     <w:p>
-      <w:pPr>
-        <w:pStyle w:val="Normal"/>
-        <w:jc w:val="left"/>
-      </w:pPr>
-      <w:r>
-        <w:rPr>
-          <w:rFonts w:ascii="Times New Roman" w:hAnsi="Times New Roman" w:eastAsia="Times New Roman" w:cs="Times New Roman"/>
+      <w:r>
+        <w:rPr>
+          <w:rFonts w:ascii="Times New Roman" w:eastAsia="Times New Roman" w:hAnsi="Times New Roman" w:cs="Times New Roman"/>
           <w:sz w:val="24"/>
           <w:szCs w:val="24"/>
         </w:rPr>
@@ -500,136 +393,166 @@
     </w:p>
     <w:p>
       <w:pPr>
-        <w:pStyle w:val="Normal"/>
-        <w:jc w:val="left"/>
-        <w:rPr>
-          <w:rFonts w:ascii="Times New Roman" w:hAnsi="Times New Roman" w:eastAsia="Times New Roman" w:cs="Times New Roman"/>
-          <w:sz w:val="24"/>
-          <w:szCs w:val="24"/>
-        </w:rPr>
-      </w:pPr>
-      <w:r>
-        <w:rPr>
-          <w:rFonts w:ascii="Times New Roman" w:hAnsi="Times New Roman" w:eastAsia="Times New Roman" w:cs="Times New Roman"/>
+        <w:rPr>
+          <w:rFonts w:ascii="Times New Roman" w:eastAsia="Times New Roman" w:hAnsi="Times New Roman" w:cs="Times New Roman"/>
+          <w:sz w:val="24"/>
+          <w:szCs w:val="24"/>
+        </w:rPr>
+      </w:pPr>
+      <w:r>
+        <w:rPr>
+          <w:rFonts w:ascii="Times New Roman" w:eastAsia="Times New Roman" w:hAnsi="Times New Roman" w:cs="Times New Roman"/>
           <w:sz w:val="24"/>
           <w:szCs w:val="24"/>
         </w:rPr>
         <w:t xml:space="preserve">I also </w:t>
       </w:r>
-      <w:r>
-        <w:rPr>
-          <w:rFonts w:ascii="Times New Roman" w:hAnsi="Times New Roman" w:eastAsia="Times New Roman" w:cs="Times New Roman"/>
+      <w:proofErr w:type="gramStart"/>
+      <w:r>
+        <w:rPr>
+          <w:rFonts w:ascii="Times New Roman" w:eastAsia="Times New Roman" w:hAnsi="Times New Roman" w:cs="Times New Roman"/>
           <w:sz w:val="24"/>
           <w:szCs w:val="24"/>
         </w:rPr>
         <w:t>opened up</w:t>
       </w:r>
-      <w:r>
-        <w:rPr>
-          <w:rFonts w:ascii="Times New Roman" w:hAnsi="Times New Roman" w:eastAsia="Times New Roman" w:cs="Times New Roman"/>
-          <w:sz w:val="24"/>
-          <w:szCs w:val="24"/>
-        </w:rPr>
-        <w:t xml:space="preserve"> the other parts that arrived, such as the USB cables, screw/washer set, and solid-state drive just to make sure they were intact/the correct part. I started mapping out how the wiring is going to be laid out on the car (</w:t>
-      </w:r>
-      <w:r>
-        <w:rPr>
-          <w:rFonts w:ascii="Times New Roman" w:hAnsi="Times New Roman" w:eastAsia="Times New Roman" w:cs="Times New Roman"/>
+      <w:proofErr w:type="gramEnd"/>
+      <w:r>
+        <w:rPr>
+          <w:rFonts w:ascii="Times New Roman" w:eastAsia="Times New Roman" w:hAnsi="Times New Roman" w:cs="Times New Roman"/>
+          <w:sz w:val="24"/>
+          <w:szCs w:val="24"/>
+        </w:rPr>
+        <w:t xml:space="preserve"> the other parts that arrived, such as the USB cables, screw/washer set, and solid-state drive just to make sure they were intact/the correct part. I started mapping out how the wiring is going to </w:t>
+      </w:r>
+      <w:proofErr w:type="gramStart"/>
+      <w:r>
+        <w:rPr>
+          <w:rFonts w:ascii="Times New Roman" w:eastAsia="Times New Roman" w:hAnsi="Times New Roman" w:cs="Times New Roman"/>
+          <w:sz w:val="24"/>
+          <w:szCs w:val="24"/>
+        </w:rPr>
+        <w:t>be laid</w:t>
+      </w:r>
+      <w:proofErr w:type="gramEnd"/>
+      <w:r>
+        <w:rPr>
+          <w:rFonts w:ascii="Times New Roman" w:eastAsia="Times New Roman" w:hAnsi="Times New Roman" w:cs="Times New Roman"/>
+          <w:sz w:val="24"/>
+          <w:szCs w:val="24"/>
+        </w:rPr>
+        <w:t xml:space="preserve"> out on the car (</w:t>
+      </w:r>
+      <w:proofErr w:type="spellStart"/>
+      <w:r>
+        <w:rPr>
+          <w:rFonts w:ascii="Times New Roman" w:eastAsia="Times New Roman" w:hAnsi="Times New Roman" w:cs="Times New Roman"/>
           <w:sz w:val="24"/>
           <w:szCs w:val="24"/>
         </w:rPr>
         <w:t>e.g</w:t>
       </w:r>
-      <w:r>
-        <w:rPr>
-          <w:rFonts w:ascii="Times New Roman" w:hAnsi="Times New Roman" w:eastAsia="Times New Roman" w:cs="Times New Roman"/>
+      <w:proofErr w:type="spellEnd"/>
+      <w:r>
+        <w:rPr>
+          <w:rFonts w:ascii="Times New Roman" w:eastAsia="Times New Roman" w:hAnsi="Times New Roman" w:cs="Times New Roman"/>
           <w:sz w:val="24"/>
           <w:szCs w:val="24"/>
         </w:rPr>
         <w:t xml:space="preserve"> USB hub/Jetson/peripheral connections). The key consideration is making sure you </w:t>
       </w:r>
-      <w:r>
-        <w:rPr>
-          <w:rFonts w:ascii="Times New Roman" w:hAnsi="Times New Roman" w:eastAsia="Times New Roman" w:cs="Times New Roman"/>
+      <w:proofErr w:type="gramStart"/>
+      <w:r>
+        <w:rPr>
+          <w:rFonts w:ascii="Times New Roman" w:eastAsia="Times New Roman" w:hAnsi="Times New Roman" w:cs="Times New Roman"/>
           <w:sz w:val="24"/>
           <w:szCs w:val="24"/>
         </w:rPr>
         <w:t>aren’t</w:t>
       </w:r>
-      <w:r>
-        <w:rPr>
-          <w:rFonts w:ascii="Times New Roman" w:hAnsi="Times New Roman" w:eastAsia="Times New Roman" w:cs="Times New Roman"/>
-          <w:sz w:val="24"/>
-          <w:szCs w:val="24"/>
-        </w:rPr>
-        <w:t xml:space="preserve"> using wires that are too long, because they can dangle outside of the car’s frame and get tangled in the wheels, obstruct the camera or LiDAR, and other </w:t>
-      </w:r>
-      <w:r>
-        <w:rPr>
-          <w:rFonts w:ascii="Times New Roman" w:hAnsi="Times New Roman" w:eastAsia="Times New Roman" w:cs="Times New Roman"/>
-          <w:sz w:val="24"/>
-          <w:szCs w:val="24"/>
-        </w:rPr>
-        <w:t>generally unwanted</w:t>
-      </w:r>
-      <w:r>
-        <w:rPr>
-          <w:rFonts w:ascii="Times New Roman" w:hAnsi="Times New Roman" w:eastAsia="Times New Roman" w:cs="Times New Roman"/>
-          <w:sz w:val="24"/>
-          <w:szCs w:val="24"/>
-        </w:rPr>
-        <w:t xml:space="preserve"> things. </w:t>
-      </w:r>
-    </w:p>
-    <w:p>
-      <w:pPr>
-        <w:pStyle w:val="Normal"/>
-        <w:jc w:val="left"/>
-        <w:rPr>
-          <w:rFonts w:ascii="Times New Roman" w:hAnsi="Times New Roman" w:eastAsia="Times New Roman" w:cs="Times New Roman"/>
-          <w:sz w:val="24"/>
-          <w:szCs w:val="24"/>
-        </w:rPr>
-      </w:pPr>
-      <w:r>
-        <w:rPr>
-          <w:rFonts w:ascii="Times New Roman" w:hAnsi="Times New Roman" w:eastAsia="Times New Roman" w:cs="Times New Roman"/>
-          <w:sz w:val="24"/>
-          <w:szCs w:val="24"/>
-        </w:rPr>
-        <w:t xml:space="preserve">After class I talked with Dr. Torbert to check on the status of the VESC motor controller. He said he wasn’t sure when it would arrive. </w:t>
-      </w:r>
-    </w:p>
-    <w:p>
-      <w:pPr>
-        <w:pStyle w:val="Normal"/>
-        <w:jc w:val="left"/>
-        <w:rPr>
-          <w:rFonts w:ascii="Times New Roman" w:hAnsi="Times New Roman" w:eastAsia="Times New Roman" w:cs="Times New Roman"/>
-          <w:sz w:val="24"/>
-          <w:szCs w:val="24"/>
-        </w:rPr>
-      </w:pPr>
-      <w:r>
-        <w:rPr>
-          <w:rFonts w:ascii="Times New Roman" w:hAnsi="Times New Roman" w:eastAsia="Times New Roman" w:cs="Times New Roman"/>
-          <w:sz w:val="24"/>
-          <w:szCs w:val="24"/>
-        </w:rPr>
-        <w:t>During 8</w:t>
-      </w:r>
-      <w:r>
-        <w:rPr>
-          <w:rFonts w:ascii="Times New Roman" w:hAnsi="Times New Roman" w:eastAsia="Times New Roman" w:cs="Times New Roman"/>
+      <w:proofErr w:type="gramEnd"/>
+      <w:r>
+        <w:rPr>
+          <w:rFonts w:ascii="Times New Roman" w:eastAsia="Times New Roman" w:hAnsi="Times New Roman" w:cs="Times New Roman"/>
+          <w:sz w:val="24"/>
+          <w:szCs w:val="24"/>
+        </w:rPr>
+        <w:t xml:space="preserve"> using wires that are too long, because they can dangle outside of the car’s frame and get tangled in the wheels, obstruct the camera or LiDAR, and other generally unwanted things. </w:t>
+      </w:r>
+    </w:p>
+    <w:p>
+      <w:pPr>
+        <w:rPr>
+          <w:rFonts w:ascii="Times New Roman" w:eastAsia="Times New Roman" w:hAnsi="Times New Roman" w:cs="Times New Roman"/>
+          <w:sz w:val="24"/>
+          <w:szCs w:val="24"/>
+        </w:rPr>
+      </w:pPr>
+      <w:r>
+        <w:rPr>
+          <w:rFonts w:ascii="Times New Roman" w:eastAsia="Times New Roman" w:hAnsi="Times New Roman" w:cs="Times New Roman"/>
+          <w:sz w:val="24"/>
+          <w:szCs w:val="24"/>
+        </w:rPr>
+        <w:t xml:space="preserve">After class I talked with Dr. Torbert to check on the status of the VESC motor controller. He said he </w:t>
+      </w:r>
+      <w:proofErr w:type="gramStart"/>
+      <w:r>
+        <w:rPr>
+          <w:rFonts w:ascii="Times New Roman" w:eastAsia="Times New Roman" w:hAnsi="Times New Roman" w:cs="Times New Roman"/>
+          <w:sz w:val="24"/>
+          <w:szCs w:val="24"/>
+        </w:rPr>
+        <w:t>wasn’t</w:t>
+      </w:r>
+      <w:proofErr w:type="gramEnd"/>
+      <w:r>
+        <w:rPr>
+          <w:rFonts w:ascii="Times New Roman" w:eastAsia="Times New Roman" w:hAnsi="Times New Roman" w:cs="Times New Roman"/>
+          <w:sz w:val="24"/>
+          <w:szCs w:val="24"/>
+        </w:rPr>
+        <w:t xml:space="preserve"> sure when it would arrive. </w:t>
+      </w:r>
+    </w:p>
+    <w:p>
+      <w:pPr>
+        <w:rPr>
+          <w:rFonts w:ascii="Times New Roman" w:eastAsia="Times New Roman" w:hAnsi="Times New Roman" w:cs="Times New Roman"/>
+          <w:sz w:val="24"/>
+          <w:szCs w:val="24"/>
+        </w:rPr>
+      </w:pPr>
+      <w:r>
+        <w:rPr>
+          <w:rFonts w:ascii="Times New Roman" w:eastAsia="Times New Roman" w:hAnsi="Times New Roman" w:cs="Times New Roman"/>
+          <w:sz w:val="24"/>
+          <w:szCs w:val="24"/>
+        </w:rPr>
+        <w:t xml:space="preserve">During </w:t>
+      </w:r>
+      <w:proofErr w:type="gramStart"/>
+      <w:r>
+        <w:rPr>
+          <w:rFonts w:ascii="Times New Roman" w:eastAsia="Times New Roman" w:hAnsi="Times New Roman" w:cs="Times New Roman"/>
+          <w:sz w:val="24"/>
+          <w:szCs w:val="24"/>
+        </w:rPr>
+        <w:t>8</w:t>
+      </w:r>
+      <w:r>
+        <w:rPr>
+          <w:rFonts w:ascii="Times New Roman" w:eastAsia="Times New Roman" w:hAnsi="Times New Roman" w:cs="Times New Roman"/>
           <w:sz w:val="24"/>
           <w:szCs w:val="24"/>
           <w:vertAlign w:val="superscript"/>
         </w:rPr>
         <w:t>th</w:t>
       </w:r>
-      <w:r>
-        <w:rPr>
-          <w:rFonts w:ascii="Times New Roman" w:hAnsi="Times New Roman" w:eastAsia="Times New Roman" w:cs="Times New Roman"/>
+      <w:proofErr w:type="gramEnd"/>
+      <w:r>
+        <w:rPr>
+          <w:rFonts w:ascii="Times New Roman" w:eastAsia="Times New Roman" w:hAnsi="Times New Roman" w:cs="Times New Roman"/>
           <w:sz w:val="24"/>
           <w:szCs w:val="24"/>
         </w:rPr>
@@ -637,35 +560,34 @@
       </w:r>
     </w:p>
     <w:p>
-      <w:pPr>
-        <w:pStyle w:val="Normal"/>
-        <w:jc w:val="left"/>
-      </w:pPr>
-      <w:r>
+      <w:r>
+        <w:rPr>
+          <w:noProof/>
+        </w:rPr>
         <w:drawing>
-          <wp:inline wp14:editId="6E885B21" wp14:anchorId="0131897E">
+          <wp:inline distT="0" distB="0" distL="0" distR="0" wp14:anchorId="0131897E" wp14:editId="35348572">
             <wp:extent cx="3982486" cy="1891860"/>
             <wp:effectExtent l="0" t="0" r="0" b="0"/>
-            <wp:docPr id="2024108141" name="" title=""/>
+            <wp:docPr id="2024108141" name="Picture 2024108141"/>
             <wp:cNvGraphicFramePr>
-              <a:graphicFrameLocks noChangeAspect="1"/>
+              <a:graphicFrameLocks xmlns:a="http://schemas.openxmlformats.org/drawingml/2006/main" noChangeAspect="1"/>
             </wp:cNvGraphicFramePr>
-            <a:graphic>
+            <a:graphic xmlns:a="http://schemas.openxmlformats.org/drawingml/2006/main">
               <a:graphicData uri="http://schemas.openxmlformats.org/drawingml/2006/picture">
-                <pic:pic>
+                <pic:pic xmlns:pic="http://schemas.openxmlformats.org/drawingml/2006/picture">
                   <pic:nvPicPr>
                     <pic:cNvPr id="0" name=""/>
                     <pic:cNvPicPr/>
                   </pic:nvPicPr>
                   <pic:blipFill>
-                    <a:blip r:embed="R0458542326b74f3e">
+                    <a:blip r:embed="rId10" cstate="print">
                       <a:extLst>
-                        <a:ext xmlns:a="http://schemas.openxmlformats.org/drawingml/2006/main" uri="{28A0092B-C50C-407E-A947-70E740481C1C}">
-                          <a14:useLocalDpi val="0"/>
+                        <a:ext uri="{28A0092B-C50C-407E-A947-70E740481C1C}">
+                          <a14:useLocalDpi xmlns:a14="http://schemas.microsoft.com/office/drawing/2010/main" val="0"/>
                         </a:ext>
                       </a:extLst>
                     </a:blip>
-                    <a:srcRect l="1584" t="0" r="6022" b="21971"/>
+                    <a:srcRect l="1584" r="6022" b="21971"/>
                     <a:stretch>
                       <a:fillRect/>
                     </a:stretch>
@@ -687,13 +609,9 @@
       </w:r>
     </w:p>
     <w:p>
-      <w:pPr>
-        <w:pStyle w:val="Normal"/>
-        <w:jc w:val="left"/>
-      </w:pPr>
-      <w:r>
-        <w:rPr>
-          <w:rFonts w:ascii="Times New Roman" w:hAnsi="Times New Roman" w:eastAsia="Times New Roman" w:cs="Times New Roman"/>
+      <w:r>
+        <w:rPr>
+          <w:rFonts w:ascii="Times New Roman" w:eastAsia="Times New Roman" w:hAnsi="Times New Roman" w:cs="Times New Roman"/>
           <w:sz w:val="24"/>
           <w:szCs w:val="24"/>
         </w:rPr>
@@ -702,47 +620,488 @@
     </w:p>
     <w:p>
       <w:pPr>
-        <w:pStyle w:val="Normal"/>
-        <w:jc w:val="left"/>
-      </w:pPr>
-    </w:p>
-    <w:p>
-      <w:pPr>
-        <w:pStyle w:val="Normal"/>
-        <w:jc w:val="left"/>
-        <w:rPr>
-          <w:rFonts w:ascii="Times New Roman" w:hAnsi="Times New Roman" w:eastAsia="Times New Roman" w:cs="Times New Roman"/>
-          <w:sz w:val="24"/>
-          <w:szCs w:val="24"/>
-        </w:rPr>
-      </w:pPr>
-    </w:p>
-    <w:p>
-      <w:pPr>
-        <w:pStyle w:val="Normal"/>
-        <w:jc w:val="center"/>
-      </w:pPr>
+        <w:rPr>
+          <w:rFonts w:ascii="Times New Roman" w:hAnsi="Times New Roman" w:cs="Times New Roman"/>
+          <w:b/>
+          <w:bCs/>
+          <w:sz w:val="24"/>
+          <w:szCs w:val="24"/>
+        </w:rPr>
+      </w:pPr>
+      <w:r>
+        <w:rPr>
+          <w:rFonts w:ascii="Times New Roman" w:hAnsi="Times New Roman" w:cs="Times New Roman"/>
+          <w:b/>
+          <w:bCs/>
+          <w:sz w:val="24"/>
+          <w:szCs w:val="24"/>
+        </w:rPr>
+        <w:t>Monday, January 8</w:t>
+      </w:r>
+      <w:r>
+        <w:rPr>
+          <w:rFonts w:ascii="Times New Roman" w:hAnsi="Times New Roman" w:cs="Times New Roman"/>
+          <w:b/>
+          <w:bCs/>
+          <w:sz w:val="24"/>
+          <w:szCs w:val="24"/>
+          <w:vertAlign w:val="superscript"/>
+        </w:rPr>
+        <w:t>th</w:t>
+      </w:r>
+      <w:r>
+        <w:rPr>
+          <w:rFonts w:ascii="Times New Roman" w:hAnsi="Times New Roman" w:cs="Times New Roman"/>
+          <w:b/>
+          <w:bCs/>
+          <w:sz w:val="24"/>
+          <w:szCs w:val="24"/>
+        </w:rPr>
+        <w:t>, 2024</w:t>
+      </w:r>
+    </w:p>
+    <w:p>
+      <w:pPr>
+        <w:rPr>
+          <w:rFonts w:ascii="Times New Roman" w:hAnsi="Times New Roman" w:cs="Times New Roman"/>
+          <w:sz w:val="24"/>
+          <w:szCs w:val="24"/>
+        </w:rPr>
+      </w:pPr>
+      <w:r>
+        <w:rPr>
+          <w:rFonts w:ascii="Times New Roman" w:hAnsi="Times New Roman" w:cs="Times New Roman"/>
+          <w:sz w:val="24"/>
+          <w:szCs w:val="24"/>
+        </w:rPr>
+        <w:t xml:space="preserve">I created my presentation. </w:t>
+      </w:r>
+    </w:p>
+    <w:p>
+      <w:pPr>
+        <w:rPr>
+          <w:rFonts w:ascii="Times New Roman" w:eastAsia="Times New Roman" w:hAnsi="Times New Roman" w:cs="Times New Roman"/>
+          <w:b/>
+          <w:bCs/>
+          <w:sz w:val="24"/>
+          <w:szCs w:val="24"/>
+        </w:rPr>
+      </w:pPr>
+      <w:r>
+        <w:rPr>
+          <w:rFonts w:ascii="Times New Roman" w:eastAsia="Times New Roman" w:hAnsi="Times New Roman" w:cs="Times New Roman"/>
+          <w:b/>
+          <w:bCs/>
+          <w:sz w:val="24"/>
+          <w:szCs w:val="24"/>
+        </w:rPr>
+        <w:t>Wednesday, January 10</w:t>
+      </w:r>
+      <w:r>
+        <w:rPr>
+          <w:rFonts w:ascii="Times New Roman" w:eastAsia="Times New Roman" w:hAnsi="Times New Roman" w:cs="Times New Roman"/>
+          <w:b/>
+          <w:bCs/>
+          <w:sz w:val="24"/>
+          <w:szCs w:val="24"/>
+          <w:vertAlign w:val="superscript"/>
+        </w:rPr>
+        <w:t>th</w:t>
+      </w:r>
+      <w:r>
+        <w:rPr>
+          <w:rFonts w:ascii="Times New Roman" w:eastAsia="Times New Roman" w:hAnsi="Times New Roman" w:cs="Times New Roman"/>
+          <w:b/>
+          <w:bCs/>
+          <w:sz w:val="24"/>
+          <w:szCs w:val="24"/>
+        </w:rPr>
+        <w:t>, 2024</w:t>
+      </w:r>
+    </w:p>
+    <w:p>
+      <w:pPr>
+        <w:rPr>
+          <w:rFonts w:ascii="Times New Roman" w:eastAsia="Times New Roman" w:hAnsi="Times New Roman" w:cs="Times New Roman"/>
+          <w:sz w:val="24"/>
+          <w:szCs w:val="24"/>
+        </w:rPr>
+      </w:pPr>
+      <w:r>
+        <w:rPr>
+          <w:rFonts w:ascii="Times New Roman" w:eastAsia="Times New Roman" w:hAnsi="Times New Roman" w:cs="Times New Roman"/>
+          <w:sz w:val="24"/>
+          <w:szCs w:val="24"/>
+        </w:rPr>
+        <w:t xml:space="preserve">I started by doing some more wiring on the car. I then began setting up the router. To reiterate, the router is necessary to remotely access the Nvidia Jetson board since I cannot see the Jetson over the FCPS Wi-Fi network. </w:t>
+      </w:r>
+    </w:p>
+    <w:p>
+      <w:pPr>
+        <w:rPr>
+          <w:rFonts w:ascii="Times New Roman" w:eastAsia="Times New Roman" w:hAnsi="Times New Roman" w:cs="Times New Roman"/>
+          <w:sz w:val="24"/>
+          <w:szCs w:val="24"/>
+        </w:rPr>
+      </w:pPr>
+      <w:r>
+        <w:rPr>
+          <w:rFonts w:ascii="Times New Roman" w:eastAsia="Times New Roman" w:hAnsi="Times New Roman" w:cs="Times New Roman"/>
+          <w:sz w:val="24"/>
+          <w:szCs w:val="24"/>
+        </w:rPr>
+        <w:t xml:space="preserve">I </w:t>
+      </w:r>
+      <w:proofErr w:type="gramStart"/>
+      <w:r>
+        <w:rPr>
+          <w:rFonts w:ascii="Times New Roman" w:eastAsia="Times New Roman" w:hAnsi="Times New Roman" w:cs="Times New Roman"/>
+          <w:sz w:val="24"/>
+          <w:szCs w:val="24"/>
+        </w:rPr>
+        <w:t>am able to</w:t>
+      </w:r>
+      <w:proofErr w:type="gramEnd"/>
+      <w:r>
+        <w:rPr>
+          <w:rFonts w:ascii="Times New Roman" w:eastAsia="Times New Roman" w:hAnsi="Times New Roman" w:cs="Times New Roman"/>
+          <w:sz w:val="24"/>
+          <w:szCs w:val="24"/>
+        </w:rPr>
+        <w:t xml:space="preserve"> see the Wi-Fi network and connect to it from my computer and phone. However, the Ethernet port I connected to does not seem to have access to the Internet. </w:t>
+      </w:r>
+    </w:p>
+    <w:p>
+      <w:pPr>
+        <w:rPr>
+          <w:rFonts w:ascii="Times New Roman" w:eastAsia="Times New Roman" w:hAnsi="Times New Roman" w:cs="Times New Roman"/>
+          <w:sz w:val="24"/>
+          <w:szCs w:val="24"/>
+        </w:rPr>
+      </w:pPr>
+      <w:r>
+        <w:rPr>
+          <w:rFonts w:ascii="Times New Roman" w:eastAsia="Times New Roman" w:hAnsi="Times New Roman" w:cs="Times New Roman"/>
+          <w:sz w:val="24"/>
+          <w:szCs w:val="24"/>
+        </w:rPr>
+        <w:t xml:space="preserve">Luckily, Krishan, a sysadmin, happened to be in the room. He said that devices that want to connect to </w:t>
+      </w:r>
+      <w:proofErr w:type="gramStart"/>
+      <w:r>
+        <w:rPr>
+          <w:rFonts w:ascii="Times New Roman" w:eastAsia="Times New Roman" w:hAnsi="Times New Roman" w:cs="Times New Roman"/>
+          <w:sz w:val="24"/>
+          <w:szCs w:val="24"/>
+        </w:rPr>
+        <w:t>Ethernet</w:t>
+      </w:r>
+      <w:proofErr w:type="gramEnd"/>
+      <w:r>
+        <w:rPr>
+          <w:rFonts w:ascii="Times New Roman" w:eastAsia="Times New Roman" w:hAnsi="Times New Roman" w:cs="Times New Roman"/>
+          <w:sz w:val="24"/>
+          <w:szCs w:val="24"/>
+        </w:rPr>
+        <w:t xml:space="preserve"> </w:t>
+      </w:r>
+      <w:proofErr w:type="gramStart"/>
+      <w:r>
+        <w:rPr>
+          <w:rFonts w:ascii="Times New Roman" w:eastAsia="Times New Roman" w:hAnsi="Times New Roman" w:cs="Times New Roman"/>
+          <w:sz w:val="24"/>
+          <w:szCs w:val="24"/>
+        </w:rPr>
+        <w:t>have to</w:t>
+      </w:r>
+      <w:proofErr w:type="gramEnd"/>
+      <w:r>
+        <w:rPr>
+          <w:rFonts w:ascii="Times New Roman" w:eastAsia="Times New Roman" w:hAnsi="Times New Roman" w:cs="Times New Roman"/>
+          <w:sz w:val="24"/>
+          <w:szCs w:val="24"/>
+        </w:rPr>
+        <w:t xml:space="preserve"> be put on a whitelist in order to access the Internet. </w:t>
+      </w:r>
+      <w:r>
+        <w:rPr>
+          <w:rFonts w:ascii="Times New Roman" w:eastAsia="Times New Roman" w:hAnsi="Times New Roman" w:cs="Times New Roman"/>
+          <w:sz w:val="24"/>
+          <w:szCs w:val="24"/>
+        </w:rPr>
+        <w:t xml:space="preserve">The </w:t>
+      </w:r>
+      <w:proofErr w:type="gramStart"/>
+      <w:r>
+        <w:rPr>
+          <w:rFonts w:ascii="Times New Roman" w:eastAsia="Times New Roman" w:hAnsi="Times New Roman" w:cs="Times New Roman"/>
+          <w:sz w:val="24"/>
+          <w:szCs w:val="24"/>
+        </w:rPr>
+        <w:t>whitelist</w:t>
+      </w:r>
+      <w:proofErr w:type="gramEnd"/>
+      <w:r>
+        <w:rPr>
+          <w:rFonts w:ascii="Times New Roman" w:eastAsia="Times New Roman" w:hAnsi="Times New Roman" w:cs="Times New Roman"/>
+          <w:sz w:val="24"/>
+          <w:szCs w:val="24"/>
+        </w:rPr>
+        <w:t xml:space="preserve"> requires the MAC address and hostname of the router. </w:t>
+      </w:r>
+      <w:r>
+        <w:rPr>
+          <w:rFonts w:ascii="Times New Roman" w:eastAsia="Times New Roman" w:hAnsi="Times New Roman" w:cs="Times New Roman"/>
+          <w:sz w:val="24"/>
+          <w:szCs w:val="24"/>
+        </w:rPr>
+        <w:t xml:space="preserve">Krishnan says he will add the router to the </w:t>
+      </w:r>
+      <w:proofErr w:type="gramStart"/>
+      <w:r>
+        <w:rPr>
+          <w:rFonts w:ascii="Times New Roman" w:eastAsia="Times New Roman" w:hAnsi="Times New Roman" w:cs="Times New Roman"/>
+          <w:sz w:val="24"/>
+          <w:szCs w:val="24"/>
+        </w:rPr>
+        <w:t>whitelist</w:t>
+      </w:r>
+      <w:proofErr w:type="gramEnd"/>
+      <w:r>
+        <w:rPr>
+          <w:rFonts w:ascii="Times New Roman" w:eastAsia="Times New Roman" w:hAnsi="Times New Roman" w:cs="Times New Roman"/>
+          <w:sz w:val="24"/>
+          <w:szCs w:val="24"/>
+        </w:rPr>
+        <w:t xml:space="preserve"> by Thursday. </w:t>
+      </w:r>
+    </w:p>
+    <w:p>
+      <w:pPr>
+        <w:rPr>
+          <w:rFonts w:ascii="Times New Roman" w:eastAsia="Times New Roman" w:hAnsi="Times New Roman" w:cs="Times New Roman"/>
+          <w:sz w:val="24"/>
+          <w:szCs w:val="24"/>
+        </w:rPr>
+      </w:pPr>
+      <w:proofErr w:type="gramStart"/>
+      <w:r>
+        <w:rPr>
+          <w:rFonts w:ascii="Times New Roman" w:eastAsia="Times New Roman" w:hAnsi="Times New Roman" w:cs="Times New Roman"/>
+          <w:sz w:val="24"/>
+          <w:szCs w:val="24"/>
+        </w:rPr>
+        <w:t>Despite the fact that</w:t>
+      </w:r>
+      <w:proofErr w:type="gramEnd"/>
+      <w:r>
+        <w:rPr>
+          <w:rFonts w:ascii="Times New Roman" w:eastAsia="Times New Roman" w:hAnsi="Times New Roman" w:cs="Times New Roman"/>
+          <w:sz w:val="24"/>
+          <w:szCs w:val="24"/>
+        </w:rPr>
+        <w:t xml:space="preserve"> Internet access wasn’t working </w:t>
+      </w:r>
+      <w:r>
+        <w:rPr>
+          <w:rFonts w:ascii="Times New Roman" w:eastAsia="Times New Roman" w:hAnsi="Times New Roman" w:cs="Times New Roman"/>
+          <w:sz w:val="24"/>
+          <w:szCs w:val="24"/>
+        </w:rPr>
+        <w:t xml:space="preserve">with the router, I was still able to test the signal strength. I mostly wanted to figure out if I would need to </w:t>
+      </w:r>
+      <w:proofErr w:type="gramStart"/>
+      <w:r>
+        <w:rPr>
+          <w:rFonts w:ascii="Times New Roman" w:eastAsia="Times New Roman" w:hAnsi="Times New Roman" w:cs="Times New Roman"/>
+          <w:sz w:val="24"/>
+          <w:szCs w:val="24"/>
+        </w:rPr>
+        <w:t>relocate</w:t>
+      </w:r>
+      <w:proofErr w:type="gramEnd"/>
+      <w:r>
+        <w:rPr>
+          <w:rFonts w:ascii="Times New Roman" w:eastAsia="Times New Roman" w:hAnsi="Times New Roman" w:cs="Times New Roman"/>
+          <w:sz w:val="24"/>
+          <w:szCs w:val="24"/>
+        </w:rPr>
+        <w:t xml:space="preserve"> the ro</w:t>
+      </w:r>
+      <w:r>
+        <w:rPr>
+          <w:rFonts w:ascii="Times New Roman" w:eastAsia="Times New Roman" w:hAnsi="Times New Roman" w:cs="Times New Roman"/>
+          <w:sz w:val="24"/>
+          <w:szCs w:val="24"/>
+        </w:rPr>
+        <w:t xml:space="preserve">uter to </w:t>
+      </w:r>
+      <w:r>
+        <w:rPr>
+          <w:rFonts w:ascii="Times New Roman" w:eastAsia="Times New Roman" w:hAnsi="Times New Roman" w:cs="Times New Roman"/>
+          <w:sz w:val="24"/>
+          <w:szCs w:val="24"/>
+        </w:rPr>
+        <w:t xml:space="preserve">the commons if I was to test the car there. It turns out I was able to get a signal </w:t>
+      </w:r>
+      <w:r>
+        <w:rPr>
+          <w:rFonts w:ascii="Times New Roman" w:eastAsia="Times New Roman" w:hAnsi="Times New Roman" w:cs="Times New Roman"/>
+          <w:sz w:val="24"/>
+          <w:szCs w:val="24"/>
+        </w:rPr>
+        <w:t xml:space="preserve">all the way to the stairwell on the opposite side of the building as the </w:t>
+      </w:r>
+      <w:proofErr w:type="spellStart"/>
+      <w:r>
+        <w:rPr>
+          <w:rFonts w:ascii="Times New Roman" w:eastAsia="Times New Roman" w:hAnsi="Times New Roman" w:cs="Times New Roman"/>
+          <w:sz w:val="24"/>
+          <w:szCs w:val="24"/>
+        </w:rPr>
+        <w:t>Syslab</w:t>
+      </w:r>
+      <w:proofErr w:type="spellEnd"/>
+      <w:r>
+        <w:rPr>
+          <w:rFonts w:ascii="Times New Roman" w:eastAsia="Times New Roman" w:hAnsi="Times New Roman" w:cs="Times New Roman"/>
+          <w:sz w:val="24"/>
+          <w:szCs w:val="24"/>
+        </w:rPr>
+        <w:t>, although the signal was quite weak there. I did get a medium strength signal while in the commons (during the test</w:t>
+      </w:r>
+      <w:r>
+        <w:rPr>
+          <w:rFonts w:ascii="Times New Roman" w:eastAsia="Times New Roman" w:hAnsi="Times New Roman" w:cs="Times New Roman"/>
+          <w:sz w:val="24"/>
+          <w:szCs w:val="24"/>
+        </w:rPr>
+        <w:t>, the router was in room 200C).</w:t>
+      </w:r>
+    </w:p>
+    <w:p>
+      <w:pPr>
+        <w:rPr>
+          <w:rFonts w:ascii="Times New Roman" w:eastAsia="Times New Roman" w:hAnsi="Times New Roman" w:cs="Times New Roman"/>
+          <w:b/>
+          <w:bCs/>
+          <w:sz w:val="24"/>
+          <w:szCs w:val="24"/>
+        </w:rPr>
+      </w:pPr>
+      <w:r>
+        <w:rPr>
+          <w:rFonts w:ascii="Times New Roman" w:eastAsia="Times New Roman" w:hAnsi="Times New Roman" w:cs="Times New Roman"/>
+          <w:b/>
+          <w:bCs/>
+          <w:sz w:val="24"/>
+          <w:szCs w:val="24"/>
+        </w:rPr>
+        <w:t>Thursday, January 11</w:t>
+      </w:r>
+      <w:r>
+        <w:rPr>
+          <w:rFonts w:ascii="Times New Roman" w:eastAsia="Times New Roman" w:hAnsi="Times New Roman" w:cs="Times New Roman"/>
+          <w:b/>
+          <w:bCs/>
+          <w:sz w:val="24"/>
+          <w:szCs w:val="24"/>
+          <w:vertAlign w:val="superscript"/>
+        </w:rPr>
+        <w:t>th</w:t>
+      </w:r>
+      <w:r>
+        <w:rPr>
+          <w:rFonts w:ascii="Times New Roman" w:eastAsia="Times New Roman" w:hAnsi="Times New Roman" w:cs="Times New Roman"/>
+          <w:b/>
+          <w:bCs/>
+          <w:sz w:val="24"/>
+          <w:szCs w:val="24"/>
+        </w:rPr>
+        <w:t>, 2024</w:t>
+      </w:r>
+    </w:p>
+    <w:p>
+      <w:pPr>
+        <w:rPr>
+          <w:rFonts w:ascii="Times New Roman" w:eastAsia="Times New Roman" w:hAnsi="Times New Roman" w:cs="Times New Roman"/>
+          <w:sz w:val="24"/>
+          <w:szCs w:val="24"/>
+        </w:rPr>
+      </w:pPr>
+      <w:r>
+        <w:rPr>
+          <w:rFonts w:ascii="Times New Roman" w:eastAsia="Times New Roman" w:hAnsi="Times New Roman" w:cs="Times New Roman"/>
+          <w:sz w:val="24"/>
+          <w:szCs w:val="24"/>
+        </w:rPr>
+        <w:t xml:space="preserve">I went into Room 200C during lunch to dry-run my presentation. </w:t>
+      </w:r>
+      <w:r>
+        <w:rPr>
+          <w:rFonts w:ascii="Times New Roman" w:eastAsia="Times New Roman" w:hAnsi="Times New Roman" w:cs="Times New Roman"/>
+          <w:sz w:val="24"/>
+          <w:szCs w:val="24"/>
+        </w:rPr>
+        <w:t xml:space="preserve">Dr. Torbert helped me find the HDMI cable for the projector (it </w:t>
+      </w:r>
+      <w:proofErr w:type="gramStart"/>
+      <w:r>
+        <w:rPr>
+          <w:rFonts w:ascii="Times New Roman" w:eastAsia="Times New Roman" w:hAnsi="Times New Roman" w:cs="Times New Roman"/>
+          <w:sz w:val="24"/>
+          <w:szCs w:val="24"/>
+        </w:rPr>
+        <w:t>was tangled</w:t>
+      </w:r>
+      <w:proofErr w:type="gramEnd"/>
+      <w:r>
+        <w:rPr>
+          <w:rFonts w:ascii="Times New Roman" w:eastAsia="Times New Roman" w:hAnsi="Times New Roman" w:cs="Times New Roman"/>
+          <w:sz w:val="24"/>
+          <w:szCs w:val="24"/>
+        </w:rPr>
+        <w:t xml:space="preserve"> up with other wires in a cardboard box on the ground). </w:t>
+      </w:r>
+      <w:r>
+        <w:rPr>
+          <w:rFonts w:ascii="Times New Roman" w:eastAsia="Times New Roman" w:hAnsi="Times New Roman" w:cs="Times New Roman"/>
+          <w:sz w:val="24"/>
+          <w:szCs w:val="24"/>
+        </w:rPr>
+        <w:t xml:space="preserve">I plugged it into my laptop and rolled down the projector, but then my battery died so I </w:t>
+      </w:r>
+      <w:proofErr w:type="gramStart"/>
+      <w:r>
+        <w:rPr>
+          <w:rFonts w:ascii="Times New Roman" w:eastAsia="Times New Roman" w:hAnsi="Times New Roman" w:cs="Times New Roman"/>
+          <w:sz w:val="24"/>
+          <w:szCs w:val="24"/>
+        </w:rPr>
+        <w:t>wasn’t</w:t>
+      </w:r>
+      <w:proofErr w:type="gramEnd"/>
+      <w:r>
+        <w:rPr>
+          <w:rFonts w:ascii="Times New Roman" w:eastAsia="Times New Roman" w:hAnsi="Times New Roman" w:cs="Times New Roman"/>
+          <w:sz w:val="24"/>
+          <w:szCs w:val="24"/>
+        </w:rPr>
+        <w:t xml:space="preserve"> able to make sure it was working. I will try again tomorrow before class. </w:t>
+      </w:r>
     </w:p>
     <w:sectPr>
-      <w:headerReference w:type="default" r:id="rId8"/>
-      <w:pgSz w:w="12240" w:h="15840" w:orient="portrait"/>
+      <w:headerReference w:type="default" r:id="rId11"/>
+      <w:footerReference w:type="default" r:id="rId12"/>
+      <w:pgSz w:w="12240" w:h="15840"/>
       <w:pgMar w:top="1440" w:right="1440" w:bottom="1440" w:left="1440" w:header="720" w:footer="720" w:gutter="0"/>
       <w:cols w:space="720"/>
       <w:docGrid w:linePitch="360"/>
-      <w:footerReference w:type="default" r:id="R965125a9e6084d37"/>
     </w:sectPr>
   </w:body>
 </w:document>
 </file>
 
-<file path=word/commentsExtended.xml><?xml version="1.0" encoding="utf-8"?>
-<w15:commentsEx xmlns:mc="http://schemas.openxmlformats.org/markup-compatibility/2006" xmlns:w15="http://schemas.microsoft.com/office/word/2012/wordml" mc:Ignorable="w15"/>
-</file>
-
-<file path=word/commentsIds.xml><?xml version="1.0" encoding="utf-8"?>
-<w16cid:commentsIds xmlns:mc="http://schemas.openxmlformats.org/markup-compatibility/2006" xmlns:w16cid="http://schemas.microsoft.com/office/word/2016/wordml/cid" mc:Ignorable="w16cid"/>
-</file>
-
 <file path=word/endnotes.xml><?xml version="1.0" encoding="utf-8"?>
 <w:endnotes xmlns:wpc="http://schemas.microsoft.com/office/word/2010/wordprocessingCanvas" xmlns:cx="http://schemas.microsoft.com/office/drawing/2014/chartex" xmlns:cx1="http://schemas.microsoft.com/office/drawing/2015/9/8/chartex" xmlns:cx2="http://schemas.microsoft.com/office/drawing/2015/10/21/chartex" xmlns:cx3="http://schemas.microsoft.com/office/drawing/2016/5/9/chartex" xmlns:cx4="http://schemas.microsoft.com/office/drawing/2016/5/10/chartex" xmlns:cx5="http://schemas.microsoft.com/office/drawing/2016/5/11/chartex" xmlns:cx6="http://schemas.microsoft.com/office/drawing/2016/5/12/chartex" xmlns:cx7="http://schemas.microsoft.com/office/drawing/2016/5/13/chartex" xmlns:cx8="http://schemas.microsoft.com/office/drawing/2016/5/14/chartex" xmlns:mc="http://schemas.openxmlformats.org/markup-compatibility/2006" xmlns:aink="http://schemas.microsoft.com/office/drawing/2016/ink" xmlns:am3d="http://schemas.microsoft.com/office/drawing/2017/model3d" xmlns:o="urn:schemas-microsoft-com:office:office" xmlns:oel="http://schemas.microsoft.com/office/2019/extlst" xmlns:r="http://schemas.openxmlformats.org/officeDocument/2006/relationships" xmlns:m="http://schemas.openxmlformats.org/officeDocument/2006/math" xmlns:v="urn:schemas-microsoft-com:vml" xmlns:wp14="http://schemas.microsoft.com/office/word/2010/wordprocessingDrawing" xmlns:wp="http://schemas.openxmlformats.org/drawingml/2006/wordprocessingDrawing" xmlns:w10="urn:schemas-microsoft-com:office:word" xmlns:w="http://schemas.openxmlformats.org/wordprocessingml/2006/main" xmlns:w14="http://schemas.microsoft.com/office/word/2010/wordml" xmlns:w15="http://schemas.microsoft.com/office/word/2012/wordml" xmlns:w16cex="http://schemas.microsoft.com/office/word/2018/wordml/cex" xmlns:w16cid="http://schemas.microsoft.com/office/word/2016/wordml/cid" xmlns:w16="http://schemas.microsoft.com/office/word/2018/wordml" xmlns:w16sdtdh="http://schemas.microsoft.com/office/word/2020/wordml/sdtdatahash" xmlns:w16se="http://schemas.microsoft.com/office/word/2015/wordml/symex" xmlns:wpg="http://schemas.microsoft.com/office/word/2010/wordprocessingGroup" xmlns:wpi="http://schemas.microsoft.com/office/word/2010/wordprocessingInk" xmlns:wne="http://schemas.microsoft.com/office/word/2006/wordml" xmlns:wps="http://schemas.microsoft.com/office/word/2010/wordprocessingShape" mc:Ignorable="w14 w15 w16se w16cid w16 w16cex w16sdtdh wp14">
   <w:endnote w:type="separator" w:id="-1">
@@ -775,12 +1134,10 @@
 </w:endnotes>
 </file>
 
-<file path=word/footer.xml><?xml version="1.0" encoding="utf-8"?>
-<w:ftr xmlns:w14="http://schemas.microsoft.com/office/word/2010/wordml" xmlns:w="http://schemas.openxmlformats.org/wordprocessingml/2006/main">
+<file path=word/footer1.xml><?xml version="1.0" encoding="utf-8"?>
+<w:ftr xmlns:wpc="http://schemas.microsoft.com/office/word/2010/wordprocessingCanvas" xmlns:cx="http://schemas.microsoft.com/office/drawing/2014/chartex" xmlns:cx1="http://schemas.microsoft.com/office/drawing/2015/9/8/chartex" xmlns:cx2="http://schemas.microsoft.com/office/drawing/2015/10/21/chartex" xmlns:cx3="http://schemas.microsoft.com/office/drawing/2016/5/9/chartex" xmlns:cx4="http://schemas.microsoft.com/office/drawing/2016/5/10/chartex" xmlns:cx5="http://schemas.microsoft.com/office/drawing/2016/5/11/chartex" xmlns:cx6="http://schemas.microsoft.com/office/drawing/2016/5/12/chartex" xmlns:cx7="http://schemas.microsoft.com/office/drawing/2016/5/13/chartex" xmlns:cx8="http://schemas.microsoft.com/office/drawing/2016/5/14/chartex" xmlns:mc="http://schemas.openxmlformats.org/markup-compatibility/2006" xmlns:aink="http://schemas.microsoft.com/office/drawing/2016/ink" xmlns:am3d="http://schemas.microsoft.com/office/drawing/2017/model3d" xmlns:o="urn:schemas-microsoft-com:office:office" xmlns:oel="http://schemas.microsoft.com/office/2019/extlst" xmlns:r="http://schemas.openxmlformats.org/officeDocument/2006/relationships" xmlns:m="http://schemas.openxmlformats.org/officeDocument/2006/math" xmlns:v="urn:schemas-microsoft-com:vml" xmlns:wp14="http://schemas.microsoft.com/office/word/2010/wordprocessingDrawing" xmlns:wp="http://schemas.openxmlformats.org/drawingml/2006/wordprocessingDrawing" xmlns:w10="urn:schemas-microsoft-com:office:word" xmlns:w="http://schemas.openxmlformats.org/wordprocessingml/2006/main" xmlns:w14="http://schemas.microsoft.com/office/word/2010/wordml" xmlns:w15="http://schemas.microsoft.com/office/word/2012/wordml" xmlns:w16cex="http://schemas.microsoft.com/office/word/2018/wordml/cex" xmlns:w16cid="http://schemas.microsoft.com/office/word/2016/wordml/cid" xmlns:w16="http://schemas.microsoft.com/office/word/2018/wordml" xmlns:w16sdtdh="http://schemas.microsoft.com/office/word/2020/wordml/sdtdatahash" xmlns:w16se="http://schemas.microsoft.com/office/word/2015/wordml/symex" xmlns:wpg="http://schemas.microsoft.com/office/word/2010/wordprocessingGroup" xmlns:wpi="http://schemas.microsoft.com/office/word/2010/wordprocessingInk" xmlns:wne="http://schemas.microsoft.com/office/word/2006/wordml" xmlns:wps="http://schemas.microsoft.com/office/word/2010/wordprocessingShape" mc:Ignorable="w14 w15 w16se w16cid w16 w16cex w16sdtdh wp14">
   <w:tbl>
     <w:tblPr>
-      <w:tblStyle w:val="TableNormal"/>
-      <w:bidiVisual w:val="0"/>
       <w:tblW w:w="0" w:type="auto"/>
       <w:tblLayout w:type="fixed"/>
       <w:tblLook w:val="06A0" w:firstRow="1" w:lastRow="0" w:firstColumn="1" w:lastColumn="0" w:noHBand="1" w:noVBand="1"/>
@@ -797,26 +1154,21 @@
       <w:tc>
         <w:tcPr>
           <w:tcW w:w="3120" w:type="dxa"/>
-          <w:tcMar/>
         </w:tcPr>
         <w:p>
           <w:pPr>
             <w:pStyle w:val="Header"/>
-            <w:bidi w:val="0"/>
             <w:ind w:left="-115"/>
-            <w:jc w:val="left"/>
           </w:pPr>
         </w:p>
       </w:tc>
       <w:tc>
         <w:tcPr>
           <w:tcW w:w="3120" w:type="dxa"/>
-          <w:tcMar/>
         </w:tcPr>
         <w:p>
           <w:pPr>
             <w:pStyle w:val="Header"/>
-            <w:bidi w:val="0"/>
             <w:jc w:val="center"/>
           </w:pPr>
         </w:p>
@@ -824,12 +1176,10 @@
       <w:tc>
         <w:tcPr>
           <w:tcW w:w="3120" w:type="dxa"/>
-          <w:tcMar/>
         </w:tcPr>
         <w:p>
           <w:pPr>
             <w:pStyle w:val="Header"/>
-            <w:bidi w:val="0"/>
             <w:ind w:right="-115"/>
             <w:jc w:val="right"/>
           </w:pPr>
@@ -840,7 +1190,6 @@
   <w:p>
     <w:pPr>
       <w:pStyle w:val="Footer"/>
-      <w:bidi w:val="0"/>
     </w:pPr>
   </w:p>
 </w:ftr>
@@ -902,10 +1251,6 @@
   <w:p>
     <w:pPr>
       <w:pStyle w:val="Header"/>
-      <w:suppressLineNumbers w:val="0"/>
-      <w:bidi w:val="0"/>
-      <w:spacing w:before="0" w:beforeAutospacing="off" w:after="0" w:afterAutospacing="off" w:line="240" w:lineRule="auto"/>
-      <w:ind w:left="0" w:right="0"/>
       <w:jc w:val="right"/>
     </w:pPr>
     <w:r>
@@ -940,8 +1285,8 @@
       <w:jc w:val="center"/>
       <w:rPr>
         <w:rFonts w:ascii="Times New Roman" w:hAnsi="Times New Roman" w:cs="Times New Roman"/>
-        <w:b w:val="1"/>
-        <w:bCs w:val="1"/>
+        <w:b/>
+        <w:bCs/>
         <w:sz w:val="28"/>
         <w:szCs w:val="28"/>
       </w:rPr>
@@ -949,8 +1294,8 @@
     <w:r>
       <w:rPr>
         <w:rFonts w:ascii="Times New Roman" w:hAnsi="Times New Roman" w:cs="Times New Roman"/>
-        <w:b w:val="1"/>
-        <w:bCs w:val="1"/>
+        <w:b/>
+        <w:bCs/>
         <w:sz w:val="28"/>
         <w:szCs w:val="28"/>
       </w:rPr>
@@ -961,13 +1306,10 @@
 </file>
 
 <file path=word/intelligence2.xml><?xml version="1.0" encoding="utf-8"?>
-<int2:intelligence xmlns:int2="http://schemas.microsoft.com/office/intelligence/2020/intelligence">
-  <int2:observations>
-    <int2:bookmark int2:bookmarkName="_Int_uD4CNv2Y" int2:invalidationBookmarkName="" int2:hashCode="iGO3OJvgPCO9ps" int2:id="HoZoHaZP">
-      <int2:state int2:type="WordDesignerSuggestedImageAnnotation" int2:value="Reviewed"/>
-    </int2:bookmark>
-  </int2:observations>
+<int2:intelligence xmlns:int2="http://schemas.microsoft.com/office/intelligence/2020/intelligence" xmlns:oel="http://schemas.microsoft.com/office/2019/extlst">
+  <int2:observations/>
   <int2:intelligenceSettings/>
+  <int2:onDemandWorkflows/>
 </int2:intelligence>
 </file>
 
@@ -1071,7 +1413,7 @@
         <w:ind w:left="720" w:hanging="360"/>
       </w:pPr>
       <w:rPr>
-        <w:rFonts w:hint="default" w:ascii="Times New Roman" w:hAnsi="Times New Roman" w:cs="Times New Roman" w:eastAsiaTheme="minorHAnsi"/>
+        <w:rFonts w:ascii="Times New Roman" w:eastAsiaTheme="minorHAnsi" w:hAnsi="Times New Roman" w:cs="Times New Roman" w:hint="default"/>
       </w:rPr>
     </w:lvl>
     <w:lvl w:ilvl="1" w:tplc="04090003" w:tentative="1">
@@ -1083,7 +1425,7 @@
         <w:ind w:left="1440" w:hanging="360"/>
       </w:pPr>
       <w:rPr>
-        <w:rFonts w:hint="default" w:ascii="Courier New" w:hAnsi="Courier New" w:cs="Courier New"/>
+        <w:rFonts w:ascii="Courier New" w:hAnsi="Courier New" w:cs="Courier New" w:hint="default"/>
       </w:rPr>
     </w:lvl>
     <w:lvl w:ilvl="2" w:tplc="04090005" w:tentative="1">
@@ -1095,7 +1437,7 @@
         <w:ind w:left="2160" w:hanging="360"/>
       </w:pPr>
       <w:rPr>
-        <w:rFonts w:hint="default" w:ascii="Wingdings" w:hAnsi="Wingdings"/>
+        <w:rFonts w:ascii="Wingdings" w:hAnsi="Wingdings" w:hint="default"/>
       </w:rPr>
     </w:lvl>
     <w:lvl w:ilvl="3" w:tplc="04090001" w:tentative="1">
@@ -1107,7 +1449,7 @@
         <w:ind w:left="2880" w:hanging="360"/>
       </w:pPr>
       <w:rPr>
-        <w:rFonts w:hint="default" w:ascii="Symbol" w:hAnsi="Symbol"/>
+        <w:rFonts w:ascii="Symbol" w:hAnsi="Symbol" w:hint="default"/>
       </w:rPr>
     </w:lvl>
     <w:lvl w:ilvl="4" w:tplc="04090003" w:tentative="1">
@@ -1119,7 +1461,7 @@
         <w:ind w:left="3600" w:hanging="360"/>
       </w:pPr>
       <w:rPr>
-        <w:rFonts w:hint="default" w:ascii="Courier New" w:hAnsi="Courier New" w:cs="Courier New"/>
+        <w:rFonts w:ascii="Courier New" w:hAnsi="Courier New" w:cs="Courier New" w:hint="default"/>
       </w:rPr>
     </w:lvl>
     <w:lvl w:ilvl="5" w:tplc="04090005" w:tentative="1">
@@ -1131,7 +1473,7 @@
         <w:ind w:left="4320" w:hanging="360"/>
       </w:pPr>
       <w:rPr>
-        <w:rFonts w:hint="default" w:ascii="Wingdings" w:hAnsi="Wingdings"/>
+        <w:rFonts w:ascii="Wingdings" w:hAnsi="Wingdings" w:hint="default"/>
       </w:rPr>
     </w:lvl>
     <w:lvl w:ilvl="6" w:tplc="04090001" w:tentative="1">
@@ -1143,7 +1485,7 @@
         <w:ind w:left="5040" w:hanging="360"/>
       </w:pPr>
       <w:rPr>
-        <w:rFonts w:hint="default" w:ascii="Symbol" w:hAnsi="Symbol"/>
+        <w:rFonts w:ascii="Symbol" w:hAnsi="Symbol" w:hint="default"/>
       </w:rPr>
     </w:lvl>
     <w:lvl w:ilvl="7" w:tplc="04090003" w:tentative="1">
@@ -1155,7 +1497,7 @@
         <w:ind w:left="5760" w:hanging="360"/>
       </w:pPr>
       <w:rPr>
-        <w:rFonts w:hint="default" w:ascii="Courier New" w:hAnsi="Courier New" w:cs="Courier New"/>
+        <w:rFonts w:ascii="Courier New" w:hAnsi="Courier New" w:cs="Courier New" w:hint="default"/>
       </w:rPr>
     </w:lvl>
     <w:lvl w:ilvl="8" w:tplc="04090005" w:tentative="1">
@@ -1167,7 +1509,7 @@
         <w:ind w:left="6480" w:hanging="360"/>
       </w:pPr>
       <w:rPr>
-        <w:rFonts w:hint="default" w:ascii="Wingdings" w:hAnsi="Wingdings"/>
+        <w:rFonts w:ascii="Wingdings" w:hAnsi="Wingdings" w:hint="default"/>
       </w:rPr>
     </w:lvl>
   </w:abstractNum>
@@ -1180,16 +1522,12 @@
 </w:numbering>
 </file>
 
-<file path=word/people.xml><?xml version="1.0" encoding="utf-8"?>
-<w15:people xmlns:mc="http://schemas.openxmlformats.org/markup-compatibility/2006" xmlns:w15="http://schemas.microsoft.com/office/word/2012/wordml" mc:Ignorable="w15"/>
-</file>
-
 <file path=word/styles.xml><?xml version="1.0" encoding="utf-8"?>
-<w:styles xmlns:wp14="http://schemas.microsoft.com/office/word/2010/wordprocessingDrawing" xmlns:mc="http://schemas.openxmlformats.org/markup-compatibility/2006" xmlns:r="http://schemas.openxmlformats.org/officeDocument/2006/relationships" xmlns:w="http://schemas.openxmlformats.org/wordprocessingml/2006/main" xmlns:w14="http://schemas.microsoft.com/office/word/2010/wordml" xmlns:w15="http://schemas.microsoft.com/office/word/2012/wordml" xmlns:w16cex="http://schemas.microsoft.com/office/word/2018/wordml/cex" xmlns:w16cid="http://schemas.microsoft.com/office/word/2016/wordml/cid" xmlns:w16="http://schemas.microsoft.com/office/word/2018/wordml" xmlns:w16sdtdh="http://schemas.microsoft.com/office/word/2020/wordml/sdtdatahash" xmlns:w16se="http://schemas.microsoft.com/office/word/2015/wordml/symex" mc:Ignorable="w14 w15 w16se w16cid w16 w16cex w16sdtdh wp14">
+<w:styles xmlns:mc="http://schemas.openxmlformats.org/markup-compatibility/2006" xmlns:r="http://schemas.openxmlformats.org/officeDocument/2006/relationships" xmlns:w="http://schemas.openxmlformats.org/wordprocessingml/2006/main" xmlns:w14="http://schemas.microsoft.com/office/word/2010/wordml" xmlns:w15="http://schemas.microsoft.com/office/word/2012/wordml" xmlns:w16cex="http://schemas.microsoft.com/office/word/2018/wordml/cex" xmlns:w16cid="http://schemas.microsoft.com/office/word/2016/wordml/cid" xmlns:w16="http://schemas.microsoft.com/office/word/2018/wordml" xmlns:w16sdtdh="http://schemas.microsoft.com/office/word/2020/wordml/sdtdatahash" xmlns:w16se="http://schemas.microsoft.com/office/word/2015/wordml/symex" mc:Ignorable="w14 w15 w16se w16cid w16 w16cex w16sdtdh">
   <w:docDefaults>
     <w:rPrDefault>
       <w:rPr>
-        <w:rFonts w:asciiTheme="minorHAnsi" w:hAnsiTheme="minorHAnsi" w:eastAsiaTheme="minorHAnsi" w:cstheme="minorBidi"/>
+        <w:rFonts w:asciiTheme="minorHAnsi" w:eastAsiaTheme="minorHAnsi" w:hAnsiTheme="minorHAnsi" w:cstheme="minorBidi"/>
         <w:kern w:val="2"/>
         <w:sz w:val="22"/>
         <w:szCs w:val="22"/>
@@ -1206,14 +1544,14 @@
   <w:latentStyles w:defLockedState="0" w:defUIPriority="99" w:defSemiHidden="0" w:defUnhideWhenUsed="0" w:defQFormat="0" w:count="376">
     <w:lsdException w:name="Normal" w:uiPriority="0" w:qFormat="1"/>
     <w:lsdException w:name="heading 1" w:uiPriority="9" w:qFormat="1"/>
-    <w:lsdException w:name="heading 2" w:uiPriority="9" w:semiHidden="1" w:unhideWhenUsed="1" w:qFormat="1"/>
-    <w:lsdException w:name="heading 3" w:uiPriority="9" w:semiHidden="1" w:unhideWhenUsed="1" w:qFormat="1"/>
-    <w:lsdException w:name="heading 4" w:uiPriority="9" w:semiHidden="1" w:unhideWhenUsed="1" w:qFormat="1"/>
-    <w:lsdException w:name="heading 5" w:uiPriority="9" w:semiHidden="1" w:unhideWhenUsed="1" w:qFormat="1"/>
-    <w:lsdException w:name="heading 6" w:uiPriority="9" w:semiHidden="1" w:unhideWhenUsed="1" w:qFormat="1"/>
-    <w:lsdException w:name="heading 7" w:uiPriority="9" w:semiHidden="1" w:unhideWhenUsed="1" w:qFormat="1"/>
-    <w:lsdException w:name="heading 8" w:uiPriority="9" w:semiHidden="1" w:unhideWhenUsed="1" w:qFormat="1"/>
-    <w:lsdException w:name="heading 9" w:uiPriority="9" w:semiHidden="1" w:unhideWhenUsed="1" w:qFormat="1"/>
+    <w:lsdException w:name="heading 2" w:semiHidden="1" w:uiPriority="9" w:unhideWhenUsed="1" w:qFormat="1"/>
+    <w:lsdException w:name="heading 3" w:semiHidden="1" w:uiPriority="9" w:unhideWhenUsed="1" w:qFormat="1"/>
+    <w:lsdException w:name="heading 4" w:semiHidden="1" w:uiPriority="9" w:unhideWhenUsed="1" w:qFormat="1"/>
+    <w:lsdException w:name="heading 5" w:semiHidden="1" w:uiPriority="9" w:unhideWhenUsed="1" w:qFormat="1"/>
+    <w:lsdException w:name="heading 6" w:semiHidden="1" w:uiPriority="9" w:unhideWhenUsed="1" w:qFormat="1"/>
+    <w:lsdException w:name="heading 7" w:semiHidden="1" w:uiPriority="9" w:unhideWhenUsed="1" w:qFormat="1"/>
+    <w:lsdException w:name="heading 8" w:semiHidden="1" w:uiPriority="9" w:unhideWhenUsed="1" w:qFormat="1"/>
+    <w:lsdException w:name="heading 9" w:semiHidden="1" w:uiPriority="9" w:unhideWhenUsed="1" w:qFormat="1"/>
     <w:lsdException w:name="index 1" w:semiHidden="1" w:unhideWhenUsed="1"/>
     <w:lsdException w:name="index 2" w:semiHidden="1" w:unhideWhenUsed="1"/>
     <w:lsdException w:name="index 3" w:semiHidden="1" w:unhideWhenUsed="1"/>
@@ -1223,22 +1561,22 @@
     <w:lsdException w:name="index 7" w:semiHidden="1" w:unhideWhenUsed="1"/>
     <w:lsdException w:name="index 8" w:semiHidden="1" w:unhideWhenUsed="1"/>
     <w:lsdException w:name="index 9" w:semiHidden="1" w:unhideWhenUsed="1"/>
-    <w:lsdException w:name="toc 1" w:uiPriority="39" w:semiHidden="1" w:unhideWhenUsed="1"/>
-    <w:lsdException w:name="toc 2" w:uiPriority="39" w:semiHidden="1" w:unhideWhenUsed="1"/>
-    <w:lsdException w:name="toc 3" w:uiPriority="39" w:semiHidden="1" w:unhideWhenUsed="1"/>
-    <w:lsdException w:name="toc 4" w:uiPriority="39" w:semiHidden="1" w:unhideWhenUsed="1"/>
-    <w:lsdException w:name="toc 5" w:uiPriority="39" w:semiHidden="1" w:unhideWhenUsed="1"/>
-    <w:lsdException w:name="toc 6" w:uiPriority="39" w:semiHidden="1" w:unhideWhenUsed="1"/>
-    <w:lsdException w:name="toc 7" w:uiPriority="39" w:semiHidden="1" w:unhideWhenUsed="1"/>
-    <w:lsdException w:name="toc 8" w:uiPriority="39" w:semiHidden="1" w:unhideWhenUsed="1"/>
-    <w:lsdException w:name="toc 9" w:uiPriority="39" w:semiHidden="1" w:unhideWhenUsed="1"/>
+    <w:lsdException w:name="toc 1" w:semiHidden="1" w:uiPriority="39" w:unhideWhenUsed="1"/>
+    <w:lsdException w:name="toc 2" w:semiHidden="1" w:uiPriority="39" w:unhideWhenUsed="1"/>
+    <w:lsdException w:name="toc 3" w:semiHidden="1" w:uiPriority="39" w:unhideWhenUsed="1"/>
+    <w:lsdException w:name="toc 4" w:semiHidden="1" w:uiPriority="39" w:unhideWhenUsed="1"/>
+    <w:lsdException w:name="toc 5" w:semiHidden="1" w:uiPriority="39" w:unhideWhenUsed="1"/>
+    <w:lsdException w:name="toc 6" w:semiHidden="1" w:uiPriority="39" w:unhideWhenUsed="1"/>
+    <w:lsdException w:name="toc 7" w:semiHidden="1" w:uiPriority="39" w:unhideWhenUsed="1"/>
+    <w:lsdException w:name="toc 8" w:semiHidden="1" w:uiPriority="39" w:unhideWhenUsed="1"/>
+    <w:lsdException w:name="toc 9" w:semiHidden="1" w:uiPriority="39" w:unhideWhenUsed="1"/>
     <w:lsdException w:name="Normal Indent" w:semiHidden="1" w:unhideWhenUsed="1"/>
     <w:lsdException w:name="footnote text" w:semiHidden="1" w:unhideWhenUsed="1"/>
     <w:lsdException w:name="annotation text" w:semiHidden="1" w:unhideWhenUsed="1"/>
     <w:lsdException w:name="header" w:semiHidden="1" w:unhideWhenUsed="1"/>
     <w:lsdException w:name="footer" w:semiHidden="1" w:unhideWhenUsed="1"/>
     <w:lsdException w:name="index heading" w:semiHidden="1" w:unhideWhenUsed="1"/>
-    <w:lsdException w:name="caption" w:uiPriority="35" w:semiHidden="1" w:unhideWhenUsed="1" w:qFormat="1"/>
+    <w:lsdException w:name="caption" w:semiHidden="1" w:uiPriority="35" w:unhideWhenUsed="1" w:qFormat="1"/>
     <w:lsdException w:name="table of figures" w:semiHidden="1" w:unhideWhenUsed="1"/>
     <w:lsdException w:name="envelope address" w:semiHidden="1" w:unhideWhenUsed="1"/>
     <w:lsdException w:name="envelope return" w:semiHidden="1" w:unhideWhenUsed="1"/>
@@ -1269,7 +1607,7 @@
     <w:lsdException w:name="Title" w:uiPriority="10" w:qFormat="1"/>
     <w:lsdException w:name="Closing" w:semiHidden="1" w:unhideWhenUsed="1"/>
     <w:lsdException w:name="Signature" w:semiHidden="1" w:unhideWhenUsed="1"/>
-    <w:lsdException w:name="Default Paragraph Font" w:uiPriority="1" w:semiHidden="1" w:unhideWhenUsed="1"/>
+    <w:lsdException w:name="Default Paragraph Font" w:semiHidden="1" w:uiPriority="1" w:unhideWhenUsed="1"/>
     <w:lsdException w:name="Body Text" w:semiHidden="1" w:unhideWhenUsed="1"/>
     <w:lsdException w:name="Body Text Indent" w:semiHidden="1" w:unhideWhenUsed="1"/>
     <w:lsdException w:name="List Continue" w:semiHidden="1" w:unhideWhenUsed="1"/>
@@ -1469,8 +1807,8 @@
     <w:lsdException w:name="Subtle Reference" w:uiPriority="31" w:qFormat="1"/>
     <w:lsdException w:name="Intense Reference" w:uiPriority="32" w:qFormat="1"/>
     <w:lsdException w:name="Book Title" w:uiPriority="33" w:qFormat="1"/>
-    <w:lsdException w:name="Bibliography" w:uiPriority="37" w:semiHidden="1" w:unhideWhenUsed="1"/>
-    <w:lsdException w:name="TOC Heading" w:uiPriority="39" w:semiHidden="1" w:unhideWhenUsed="1" w:qFormat="1"/>
+    <w:lsdException w:name="Bibliography" w:semiHidden="1" w:uiPriority="37" w:unhideWhenUsed="1"/>
+    <w:lsdException w:name="TOC Heading" w:semiHidden="1" w:uiPriority="39" w:unhideWhenUsed="1" w:qFormat="1"/>
     <w:lsdException w:name="Plain Table 1" w:uiPriority="41"/>
     <w:lsdException w:name="Plain Table 2" w:uiPriority="42"/>
     <w:lsdException w:name="Plain Table 3" w:uiPriority="43"/>
@@ -1581,17 +1919,17 @@
     <w:lsdException w:name="Unresolved Mention" w:semiHidden="1" w:unhideWhenUsed="1"/>
     <w:lsdException w:name="Smart Link" w:semiHidden="1" w:unhideWhenUsed="1"/>
   </w:latentStyles>
-  <w:style w:type="paragraph" w:styleId="Normal" w:default="1">
+  <w:style w:type="paragraph" w:default="1" w:styleId="Normal">
     <w:name w:val="Normal"/>
     <w:qFormat/>
   </w:style>
-  <w:style w:type="character" w:styleId="DefaultParagraphFont" w:default="1">
+  <w:style w:type="character" w:default="1" w:styleId="DefaultParagraphFont">
     <w:name w:val="Default Paragraph Font"/>
     <w:uiPriority w:val="1"/>
     <w:semiHidden/>
     <w:unhideWhenUsed/>
   </w:style>
-  <w:style w:type="table" w:styleId="TableNormal" w:default="1">
+  <w:style w:type="table" w:default="1" w:styleId="TableNormal">
     <w:name w:val="Normal Table"/>
     <w:uiPriority w:val="99"/>
     <w:semiHidden/>
@@ -1606,7 +1944,7 @@
       </w:tblCellMar>
     </w:tblPr>
   </w:style>
-  <w:style w:type="numbering" w:styleId="NoList" w:default="1">
+  <w:style w:type="numbering" w:default="1" w:styleId="NoList">
     <w:name w:val="No List"/>
     <w:uiPriority w:val="99"/>
     <w:semiHidden/>
@@ -1627,7 +1965,7 @@
       <w:spacing w:after="0" w:line="240" w:lineRule="auto"/>
     </w:pPr>
   </w:style>
-  <w:style w:type="character" w:styleId="HeaderChar" w:customStyle="1">
+  <w:style w:type="character" w:customStyle="1" w:styleId="HeaderChar">
     <w:name w:val="Header Char"/>
     <w:basedOn w:val="DefaultParagraphFont"/>
     <w:link w:val="Header"/>
@@ -1649,7 +1987,7 @@
       <w:spacing w:after="0" w:line="240" w:lineRule="auto"/>
     </w:pPr>
   </w:style>
-  <w:style w:type="character" w:styleId="FooterChar" w:customStyle="1">
+  <w:style w:type="character" w:customStyle="1" w:styleId="FooterChar">
     <w:name w:val="Footer Char"/>
     <w:basedOn w:val="DefaultParagraphFont"/>
     <w:link w:val="Footer"/>
@@ -1691,7 +2029,7 @@
       <w:u w:val="single"/>
     </w:rPr>
   </w:style>
-  <w:style w:type="paragraph" w:styleId="pw-post-body-paragraph" w:customStyle="1">
+  <w:style w:type="paragraph" w:customStyle="1" w:styleId="pw-post-body-paragraph">
     <w:name w:val="pw-post-body-paragraph"/>
     <w:basedOn w:val="Normal"/>
     <w:rsid w:val="00C76AE1"/>
@@ -1699,7 +2037,7 @@
       <w:spacing w:before="100" w:beforeAutospacing="1" w:after="100" w:afterAutospacing="1" w:line="240" w:lineRule="auto"/>
     </w:pPr>
     <w:rPr>
-      <w:rFonts w:ascii="Times New Roman" w:hAnsi="Times New Roman" w:eastAsia="Times New Roman" w:cs="Times New Roman"/>
+      <w:rFonts w:ascii="Times New Roman" w:eastAsia="Times New Roman" w:hAnsi="Times New Roman" w:cs="Times New Roman"/>
       <w:kern w:val="0"/>
       <w:sz w:val="24"/>
       <w:szCs w:val="24"/>
@@ -1733,7 +2071,7 @@
       <w:szCs w:val="20"/>
     </w:rPr>
   </w:style>
-  <w:style w:type="character" w:styleId="CommentTextChar" w:customStyle="1">
+  <w:style w:type="character" w:customStyle="1" w:styleId="CommentTextChar">
     <w:name w:val="Comment Text Char"/>
     <w:basedOn w:val="DefaultParagraphFont"/>
     <w:link w:val="CommentText"/>
@@ -1758,7 +2096,7 @@
       <w:bCs/>
     </w:rPr>
   </w:style>
-  <w:style w:type="character" w:styleId="CommentSubjectChar" w:customStyle="1">
+  <w:style w:type="character" w:customStyle="1" w:styleId="CommentSubjectChar">
     <w:name w:val="Comment Subject Char"/>
     <w:basedOn w:val="CommentTextChar"/>
     <w:link w:val="CommentSubject"/>
@@ -1782,30 +2120,23 @@
       <w:contextualSpacing/>
     </w:pPr>
   </w:style>
-  <w:style xmlns:w="http://schemas.openxmlformats.org/wordprocessingml/2006/main" w:type="table" w:styleId="TableGrid">
-    <w:name xmlns:w="http://schemas.openxmlformats.org/wordprocessingml/2006/main" w:val="Table Grid"/>
-    <w:basedOn xmlns:w="http://schemas.openxmlformats.org/wordprocessingml/2006/main" w:val="TableNormal"/>
-    <w:uiPriority xmlns:w="http://schemas.openxmlformats.org/wordprocessingml/2006/main" w:val="59"/>
-    <w:rsid xmlns:w="http://schemas.openxmlformats.org/wordprocessingml/2006/main" w:val="00FB4123"/>
-    <w:pPr xmlns:w="http://schemas.openxmlformats.org/wordprocessingml/2006/main">
+  <w:style w:type="table" w:styleId="TableGrid">
+    <w:name w:val="Table Grid"/>
+    <w:basedOn w:val="TableNormal"/>
+    <w:uiPriority w:val="59"/>
+    <w:rsid w:val="00FB4123"/>
+    <w:pPr>
       <w:spacing w:after="0" w:line="240" w:lineRule="auto"/>
     </w:pPr>
-    <w:tblPr xmlns:w="http://schemas.openxmlformats.org/wordprocessingml/2006/main">
-      <w:tblInd w:w="0" w:type="dxa"/>
+    <w:tblPr>
       <w:tblBorders>
-        <w:top w:val="single" w:color="000000" w:themeColor="text1" w:sz="4" w:space="0"/>
-        <w:left w:val="single" w:color="000000" w:themeColor="text1" w:sz="4" w:space="0"/>
-        <w:bottom w:val="single" w:color="000000" w:themeColor="text1" w:sz="4" w:space="0"/>
-        <w:right w:val="single" w:color="000000" w:themeColor="text1" w:sz="4" w:space="0"/>
-        <w:insideH w:val="single" w:color="000000" w:themeColor="text1" w:sz="4" w:space="0"/>
-        <w:insideV w:val="single" w:color="000000" w:themeColor="text1" w:sz="4" w:space="0"/>
+        <w:top w:val="single" w:sz="4" w:space="0" w:color="000000" w:themeColor="text1"/>
+        <w:left w:val="single" w:sz="4" w:space="0" w:color="000000" w:themeColor="text1"/>
+        <w:bottom w:val="single" w:sz="4" w:space="0" w:color="000000" w:themeColor="text1"/>
+        <w:right w:val="single" w:sz="4" w:space="0" w:color="000000" w:themeColor="text1"/>
+        <w:insideH w:val="single" w:sz="4" w:space="0" w:color="000000" w:themeColor="text1"/>
+        <w:insideV w:val="single" w:sz="4" w:space="0" w:color="000000" w:themeColor="text1"/>
       </w:tblBorders>
-      <w:tblCellMar>
-        <w:top w:w="0" w:type="dxa"/>
-        <w:left w:w="108" w:type="dxa"/>
-        <w:bottom w:w="0" w:type="dxa"/>
-        <w:right w:w="108" w:type="dxa"/>
-      </w:tblCellMar>
     </w:tblPr>
   </w:style>
 </w:styles>

</xml_diff>